<commit_message>
Prinzipielle Verbesserung einiger Grafiken
</commit_message>
<xml_diff>
--- a/Projektmappe1705.docx
+++ b/Projektmappe1705.docx
@@ -1,6 +1,6 @@
 
 <file path=word/document.xml><?xml version="1.0" encoding="utf-8"?>
-<w:document xmlns:wpc="http://schemas.microsoft.com/office/word/2010/wordprocessingCanvas" xmlns:mc="http://schemas.openxmlformats.org/markup-compatibility/2006" xmlns:o="urn:schemas-microsoft-com:office:office" xmlns:r="http://schemas.openxmlformats.org/officeDocument/2006/relationships" xmlns:m="http://schemas.openxmlformats.org/officeDocument/2006/math" xmlns:v="urn:schemas-microsoft-com:vml" xmlns:wp14="http://schemas.microsoft.com/office/word/2010/wordprocessingDrawing" xmlns:wp="http://schemas.openxmlformats.org/drawingml/2006/wordprocessingDrawing" xmlns:w10="urn:schemas-microsoft-com:office:word" xmlns:w="http://schemas.openxmlformats.org/wordprocessingml/2006/main" xmlns:w14="http://schemas.microsoft.com/office/word/2010/wordml" xmlns:wpg="http://schemas.microsoft.com/office/word/2010/wordprocessingGroup" xmlns:wpi="http://schemas.microsoft.com/office/word/2010/wordprocessingInk" xmlns:wne="http://schemas.microsoft.com/office/word/2006/wordml" xmlns:wps="http://schemas.microsoft.com/office/word/2010/wordprocessingShape" mc:Ignorable="w14 wp14">
+<w:document xmlns:ve="http://schemas.openxmlformats.org/markup-compatibility/2006" xmlns:o="urn:schemas-microsoft-com:office:office" xmlns:r="http://schemas.openxmlformats.org/officeDocument/2006/relationships" xmlns:m="http://schemas.openxmlformats.org/officeDocument/2006/math" xmlns:v="urn:schemas-microsoft-com:vml" xmlns:wp="http://schemas.openxmlformats.org/drawingml/2006/wordprocessingDrawing" xmlns:w10="urn:schemas-microsoft-com:office:word" xmlns:w="http://schemas.openxmlformats.org/wordprocessingml/2006/main" xmlns:wne="http://schemas.microsoft.com/office/word/2006/wordml">
   <w:body>
     <w:p>
       <w:pPr>
@@ -25,10 +25,10 @@
           <w:noProof/>
           <w:color w:val="365F91" w:themeColor="accent1" w:themeShade="BF"/>
           <w:sz w:val="144"/>
-          <w:lang w:eastAsia="de-AT"/>
+          <w:lang w:eastAsia="ja-JP"/>
         </w:rPr>
         <w:drawing>
-          <wp:anchor distT="0" distB="0" distL="114300" distR="114300" simplePos="0" relativeHeight="251658240" behindDoc="0" locked="0" layoutInCell="1" allowOverlap="1" wp14:anchorId="379BD4B0" wp14:editId="703B2D71">
+          <wp:anchor distT="0" distB="0" distL="114300" distR="114300" simplePos="0" relativeHeight="251658240" behindDoc="0" locked="0" layoutInCell="1" allowOverlap="1">
             <wp:simplePos x="0" y="0"/>
             <wp:positionH relativeFrom="column">
               <wp:posOffset>1518920</wp:posOffset>
@@ -53,10 +53,10 @@
                     </pic:cNvPicPr>
                   </pic:nvPicPr>
                   <pic:blipFill>
-                    <a:blip r:embed="rId7" cstate="print">
+                    <a:blip r:embed="rId6" cstate="print">
                       <a:extLst>
                         <a:ext uri="{28A0092B-C50C-407E-A947-70E740481C1C}">
-                          <a14:useLocalDpi xmlns:a14="http://schemas.microsoft.com/office/drawing/2010/main" val="0"/>
+                          <a14:useLocalDpi xmlns:a14="http://schemas.microsoft.com/office/drawing/2010/main" xmlns:wps="http://schemas.microsoft.com/office/word/2010/wordprocessingShape" xmlns:wpi="http://schemas.microsoft.com/office/word/2010/wordprocessingInk" xmlns:wpg="http://schemas.microsoft.com/office/word/2010/wordprocessingGroup" xmlns:w14="http://schemas.microsoft.com/office/word/2010/wordml" xmlns:w="http://schemas.openxmlformats.org/wordprocessingml/2006/main" xmlns:w10="urn:schemas-microsoft-com:office:word" xmlns:wp14="http://schemas.microsoft.com/office/word/2010/wordprocessingDrawing" xmlns:v="urn:schemas-microsoft-com:vml" xmlns:o="urn:schemas-microsoft-com:office:office" xmlns:mc="http://schemas.openxmlformats.org/markup-compatibility/2006" xmlns:wpc="http://schemas.microsoft.com/office/word/2010/wordprocessingCanvas" xmlns="" val="0"/>
                         </a:ext>
                       </a:extLst>
                     </a:blip>
@@ -777,9 +777,9 @@
     </w:p>
     <w:tbl>
       <w:tblPr>
-        <w:tblStyle w:val="Tabellenraster"/>
+        <w:tblStyle w:val="Tabellengitternetz"/>
         <w:tblW w:w="0" w:type="auto"/>
-        <w:tblLook w:val="04A0" w:firstRow="1" w:lastRow="0" w:firstColumn="1" w:lastColumn="0" w:noHBand="0" w:noVBand="1"/>
+        <w:tblLook w:val="04A0"/>
       </w:tblPr>
       <w:tblGrid>
         <w:gridCol w:w="1517"/>
@@ -1050,9 +1050,9 @@
     </w:p>
     <w:tbl>
       <w:tblPr>
-        <w:tblStyle w:val="Tabellenraster"/>
+        <w:tblStyle w:val="Tabellengitternetz"/>
         <w:tblW w:w="0" w:type="auto"/>
-        <w:tblLook w:val="04A0" w:firstRow="1" w:lastRow="0" w:firstColumn="1" w:lastColumn="0" w:noHBand="0" w:noVBand="1"/>
+        <w:tblLook w:val="04A0"/>
       </w:tblPr>
       <w:tblGrid>
         <w:gridCol w:w="1517"/>
@@ -1329,9 +1329,9 @@
     </w:p>
     <w:tbl>
       <w:tblPr>
-        <w:tblStyle w:val="Tabellenraster"/>
+        <w:tblStyle w:val="Tabellengitternetz"/>
         <w:tblW w:w="0" w:type="auto"/>
-        <w:tblLook w:val="04A0" w:firstRow="1" w:lastRow="0" w:firstColumn="1" w:lastColumn="0" w:noHBand="0" w:noVBand="1"/>
+        <w:tblLook w:val="04A0"/>
       </w:tblPr>
       <w:tblGrid>
         <w:gridCol w:w="1517"/>
@@ -1676,9 +1676,9 @@
     </w:p>
     <w:tbl>
       <w:tblPr>
-        <w:tblStyle w:val="Tabellenraster"/>
+        <w:tblStyle w:val="Tabellengitternetz"/>
         <w:tblW w:w="0" w:type="auto"/>
-        <w:tblLook w:val="04A0" w:firstRow="1" w:lastRow="0" w:firstColumn="1" w:lastColumn="0" w:noHBand="0" w:noVBand="1"/>
+        <w:tblLook w:val="04A0"/>
       </w:tblPr>
       <w:tblGrid>
         <w:gridCol w:w="1517"/>
@@ -1899,9 +1899,9 @@
     </w:p>
     <w:tbl>
       <w:tblPr>
-        <w:tblStyle w:val="Tabellenraster"/>
+        <w:tblStyle w:val="Tabellengitternetz"/>
         <w:tblW w:w="0" w:type="auto"/>
-        <w:tblLook w:val="04A0" w:firstRow="1" w:lastRow="0" w:firstColumn="1" w:lastColumn="0" w:noHBand="0" w:noVBand="1"/>
+        <w:tblLook w:val="04A0"/>
       </w:tblPr>
       <w:tblGrid>
         <w:gridCol w:w="1517"/>
@@ -2269,9 +2269,9 @@
     </w:p>
     <w:tbl>
       <w:tblPr>
-        <w:tblStyle w:val="Tabellenraster"/>
+        <w:tblStyle w:val="Tabellengitternetz"/>
         <w:tblW w:w="0" w:type="auto"/>
-        <w:tblLook w:val="04A0" w:firstRow="1" w:lastRow="0" w:firstColumn="1" w:lastColumn="0" w:noHBand="0" w:noVBand="1"/>
+        <w:tblLook w:val="04A0"/>
       </w:tblPr>
       <w:tblGrid>
         <w:gridCol w:w="1518"/>
@@ -2794,9 +2794,9 @@
     </w:p>
     <w:tbl>
       <w:tblPr>
-        <w:tblStyle w:val="Tabellenraster"/>
+        <w:tblStyle w:val="Tabellengitternetz"/>
         <w:tblW w:w="0" w:type="auto"/>
-        <w:tblLook w:val="04A0" w:firstRow="1" w:lastRow="0" w:firstColumn="1" w:lastColumn="0" w:noHBand="0" w:noVBand="1"/>
+        <w:tblLook w:val="04A0"/>
       </w:tblPr>
       <w:tblGrid>
         <w:gridCol w:w="1518"/>
@@ -3423,9 +3423,9 @@
     </w:p>
     <w:tbl>
       <w:tblPr>
-        <w:tblStyle w:val="Tabellenraster"/>
+        <w:tblStyle w:val="Tabellengitternetz"/>
         <w:tblW w:w="0" w:type="auto"/>
-        <w:tblLook w:val="04A0" w:firstRow="1" w:lastRow="0" w:firstColumn="1" w:lastColumn="0" w:noHBand="0" w:noVBand="1"/>
+        <w:tblLook w:val="04A0"/>
       </w:tblPr>
       <w:tblGrid>
         <w:gridCol w:w="1518"/>
@@ -3886,9 +3886,9 @@
     </w:p>
     <w:tbl>
       <w:tblPr>
-        <w:tblStyle w:val="Tabellenraster"/>
+        <w:tblStyle w:val="Tabellengitternetz"/>
         <w:tblW w:w="0" w:type="auto"/>
-        <w:tblLook w:val="04A0" w:firstRow="1" w:lastRow="0" w:firstColumn="1" w:lastColumn="0" w:noHBand="0" w:noVBand="1"/>
+        <w:tblLook w:val="04A0"/>
       </w:tblPr>
       <w:tblGrid>
         <w:gridCol w:w="1518"/>
@@ -4169,9 +4169,9 @@
     </w:p>
     <w:tbl>
       <w:tblPr>
-        <w:tblStyle w:val="Tabellenraster"/>
+        <w:tblStyle w:val="Tabellengitternetz"/>
         <w:tblW w:w="0" w:type="auto"/>
-        <w:tblLook w:val="04A0" w:firstRow="1" w:lastRow="0" w:firstColumn="1" w:lastColumn="0" w:noHBand="0" w:noVBand="1"/>
+        <w:tblLook w:val="04A0"/>
       </w:tblPr>
       <w:tblGrid>
         <w:gridCol w:w="1518"/>
@@ -4669,9 +4669,9 @@
     </w:p>
     <w:tbl>
       <w:tblPr>
-        <w:tblStyle w:val="Tabellenraster"/>
+        <w:tblStyle w:val="Tabellengitternetz"/>
         <w:tblW w:w="0" w:type="auto"/>
-        <w:tblLook w:val="04A0" w:firstRow="1" w:lastRow="0" w:firstColumn="1" w:lastColumn="0" w:noHBand="0" w:noVBand="1"/>
+        <w:tblLook w:val="04A0"/>
       </w:tblPr>
       <w:tblGrid>
         <w:gridCol w:w="1518"/>
@@ -4929,6 +4929,130 @@
           </w:p>
         </w:tc>
       </w:tr>
+      <w:tr>
+        <w:tc>
+          <w:tcPr>
+            <w:tcW w:w="1518" w:type="dxa"/>
+          </w:tcPr>
+          <w:p>
+            <w:pPr>
+              <w:spacing w:before="0"/>
+              <w:jc w:val="both"/>
+              <w:rPr>
+                <w:sz w:val="24"/>
+              </w:rPr>
+            </w:pPr>
+            <w:r>
+              <w:rPr>
+                <w:sz w:val="24"/>
+              </w:rPr>
+              <w:t>23.05.2016</w:t>
+            </w:r>
+          </w:p>
+        </w:tc>
+        <w:tc>
+          <w:tcPr>
+            <w:tcW w:w="1682" w:type="dxa"/>
+          </w:tcPr>
+          <w:p>
+            <w:pPr>
+              <w:spacing w:before="0"/>
+              <w:jc w:val="both"/>
+              <w:rPr>
+                <w:sz w:val="24"/>
+              </w:rPr>
+            </w:pPr>
+            <w:r>
+              <w:rPr>
+                <w:sz w:val="24"/>
+              </w:rPr>
+              <w:t>1 Stunde</w:t>
+            </w:r>
+          </w:p>
+        </w:tc>
+        <w:tc>
+          <w:tcPr>
+            <w:tcW w:w="6086" w:type="dxa"/>
+          </w:tcPr>
+          <w:p>
+            <w:pPr>
+              <w:spacing w:before="0"/>
+              <w:jc w:val="both"/>
+              <w:rPr>
+                <w:sz w:val="24"/>
+              </w:rPr>
+            </w:pPr>
+            <w:r>
+              <w:rPr>
+                <w:sz w:val="24"/>
+              </w:rPr>
+              <w:t>Gewinnscreens Ausbesserung</w:t>
+            </w:r>
+          </w:p>
+        </w:tc>
+      </w:tr>
+      <w:tr>
+        <w:tc>
+          <w:tcPr>
+            <w:tcW w:w="1518" w:type="dxa"/>
+          </w:tcPr>
+          <w:p>
+            <w:pPr>
+              <w:spacing w:before="0"/>
+              <w:jc w:val="both"/>
+              <w:rPr>
+                <w:sz w:val="24"/>
+              </w:rPr>
+            </w:pPr>
+            <w:r>
+              <w:rPr>
+                <w:sz w:val="24"/>
+              </w:rPr>
+              <w:t>24.05.2016</w:t>
+            </w:r>
+          </w:p>
+        </w:tc>
+        <w:tc>
+          <w:tcPr>
+            <w:tcW w:w="1682" w:type="dxa"/>
+          </w:tcPr>
+          <w:p>
+            <w:pPr>
+              <w:spacing w:before="0"/>
+              <w:jc w:val="both"/>
+              <w:rPr>
+                <w:sz w:val="24"/>
+              </w:rPr>
+            </w:pPr>
+            <w:r>
+              <w:rPr>
+                <w:sz w:val="24"/>
+              </w:rPr>
+              <w:t>2 Stunden</w:t>
+            </w:r>
+          </w:p>
+        </w:tc>
+        <w:tc>
+          <w:tcPr>
+            <w:tcW w:w="6086" w:type="dxa"/>
+          </w:tcPr>
+          <w:p>
+            <w:pPr>
+              <w:spacing w:before="0"/>
+              <w:jc w:val="both"/>
+              <w:rPr>
+                <w:sz w:val="24"/>
+              </w:rPr>
+            </w:pPr>
+            <w:r>
+              <w:rPr>
+                <w:sz w:val="24"/>
+              </w:rPr>
+              <w:t>Grafiken verbessern (Felder, Wald, Haus, Gewinnfeld)</w:t>
+            </w:r>
+          </w:p>
+        </w:tc>
+      </w:tr>
     </w:tbl>
     <w:p>
       <w:pPr>
@@ -4940,9 +5064,9 @@
     </w:p>
     <w:tbl>
       <w:tblPr>
-        <w:tblStyle w:val="Tabellenraster"/>
+        <w:tblStyle w:val="Tabellengitternetz"/>
         <w:tblW w:w="0" w:type="auto"/>
-        <w:tblLook w:val="04A0" w:firstRow="1" w:lastRow="0" w:firstColumn="1" w:lastColumn="0" w:noHBand="0" w:noVBand="1"/>
+        <w:tblLook w:val="04A0"/>
       </w:tblPr>
       <w:tblGrid>
         <w:gridCol w:w="1518"/>
@@ -5211,9 +5335,9 @@
     </w:p>
     <w:tbl>
       <w:tblPr>
-        <w:tblStyle w:val="Tabellenraster"/>
+        <w:tblStyle w:val="Tabellengitternetz"/>
         <w:tblW w:w="0" w:type="auto"/>
-        <w:tblLook w:val="04A0" w:firstRow="1" w:lastRow="0" w:firstColumn="1" w:lastColumn="0" w:noHBand="0" w:noVBand="1"/>
+        <w:tblLook w:val="04A0"/>
       </w:tblPr>
       <w:tblGrid>
         <w:gridCol w:w="1518"/>
@@ -5738,9 +5862,9 @@
     </w:p>
     <w:tbl>
       <w:tblPr>
-        <w:tblStyle w:val="Tabellenraster"/>
+        <w:tblStyle w:val="Tabellengitternetz"/>
         <w:tblW w:w="0" w:type="auto"/>
-        <w:tblLook w:val="04A0" w:firstRow="1" w:lastRow="0" w:firstColumn="1" w:lastColumn="0" w:noHBand="0" w:noVBand="1"/>
+        <w:tblLook w:val="04A0"/>
       </w:tblPr>
       <w:tblGrid>
         <w:gridCol w:w="1518"/>
@@ -6083,9 +6207,9 @@
     </w:p>
     <w:tbl>
       <w:tblPr>
-        <w:tblStyle w:val="Tabellenraster"/>
+        <w:tblStyle w:val="Tabellengitternetz"/>
         <w:tblW w:w="0" w:type="auto"/>
-        <w:tblLook w:val="04A0" w:firstRow="1" w:lastRow="0" w:firstColumn="1" w:lastColumn="0" w:noHBand="0" w:noVBand="1"/>
+        <w:tblLook w:val="04A0"/>
       </w:tblPr>
       <w:tblGrid>
         <w:gridCol w:w="1518"/>
@@ -6823,7 +6947,7 @@
           <w:left w:w="70" w:type="dxa"/>
           <w:right w:w="70" w:type="dxa"/>
         </w:tblCellMar>
-        <w:tblLook w:val="04A0" w:firstRow="1" w:lastRow="0" w:firstColumn="1" w:lastColumn="0" w:noHBand="0" w:noVBand="1"/>
+        <w:tblLook w:val="04A0"/>
       </w:tblPr>
       <w:tblGrid>
         <w:gridCol w:w="392"/>
@@ -9046,7 +9170,7 @@
           <w:left w:w="70" w:type="dxa"/>
           <w:right w:w="70" w:type="dxa"/>
         </w:tblCellMar>
-        <w:tblLook w:val="04A0" w:firstRow="1" w:lastRow="0" w:firstColumn="1" w:lastColumn="0" w:noHBand="0" w:noVBand="1"/>
+        <w:tblLook w:val="04A0"/>
       </w:tblPr>
       <w:tblGrid>
         <w:gridCol w:w="580"/>
@@ -9469,7 +9593,7 @@
           <w:left w:w="70" w:type="dxa"/>
           <w:right w:w="70" w:type="dxa"/>
         </w:tblCellMar>
-        <w:tblLook w:val="04A0" w:firstRow="1" w:lastRow="0" w:firstColumn="1" w:lastColumn="0" w:noHBand="0" w:noVBand="1"/>
+        <w:tblLook w:val="04A0"/>
       </w:tblPr>
       <w:tblGrid>
         <w:gridCol w:w="1913"/>
@@ -9901,7 +10025,7 @@
           <w:left w:w="70" w:type="dxa"/>
           <w:right w:w="70" w:type="dxa"/>
         </w:tblCellMar>
-        <w:tblLook w:val="04A0" w:firstRow="1" w:lastRow="0" w:firstColumn="1" w:lastColumn="0" w:noHBand="0" w:noVBand="1"/>
+        <w:tblLook w:val="04A0"/>
       </w:tblPr>
       <w:tblGrid>
         <w:gridCol w:w="839"/>
@@ -10945,10 +11069,10 @@
       <w:r>
         <w:rPr>
           <w:noProof/>
-          <w:lang w:eastAsia="de-AT"/>
+          <w:lang w:eastAsia="ja-JP"/>
         </w:rPr>
         <w:drawing>
-          <wp:inline distT="0" distB="0" distL="0" distR="0" wp14:anchorId="294B2929" wp14:editId="4376CCF5">
+          <wp:inline distT="0" distB="0" distL="0" distR="0">
             <wp:extent cx="3923414" cy="3386612"/>
             <wp:effectExtent l="0" t="0" r="1270" b="4445"/>
             <wp:docPr id="3" name="Grafik 3"/>
@@ -10965,10 +11089,10 @@
                     </pic:cNvPicPr>
                   </pic:nvPicPr>
                   <pic:blipFill>
-                    <a:blip r:embed="rId8" cstate="print">
+                    <a:blip r:embed="rId7" cstate="print">
                       <a:extLst>
                         <a:ext uri="{28A0092B-C50C-407E-A947-70E740481C1C}">
-                          <a14:useLocalDpi xmlns:a14="http://schemas.microsoft.com/office/drawing/2010/main" val="0"/>
+                          <a14:useLocalDpi xmlns:a14="http://schemas.microsoft.com/office/drawing/2010/main" xmlns:wps="http://schemas.microsoft.com/office/word/2010/wordprocessingShape" xmlns:wpi="http://schemas.microsoft.com/office/word/2010/wordprocessingInk" xmlns:wpg="http://schemas.microsoft.com/office/word/2010/wordprocessingGroup" xmlns:w14="http://schemas.microsoft.com/office/word/2010/wordml" xmlns:w="http://schemas.openxmlformats.org/wordprocessingml/2006/main" xmlns:w10="urn:schemas-microsoft-com:office:word" xmlns:wp14="http://schemas.microsoft.com/office/word/2010/wordprocessingDrawing" xmlns:v="urn:schemas-microsoft-com:vml" xmlns:o="urn:schemas-microsoft-com:office:office" xmlns:mc="http://schemas.openxmlformats.org/markup-compatibility/2006" xmlns:wpc="http://schemas.microsoft.com/office/word/2010/wordprocessingCanvas" xmlns="" val="0"/>
                         </a:ext>
                       </a:extLst>
                     </a:blip>
@@ -11056,7 +11180,7 @@
           <w:left w:w="70" w:type="dxa"/>
           <w:right w:w="70" w:type="dxa"/>
         </w:tblCellMar>
-        <w:tblLook w:val="04A0" w:firstRow="1" w:lastRow="0" w:firstColumn="1" w:lastColumn="0" w:noHBand="0" w:noVBand="1"/>
+        <w:tblLook w:val="04A0"/>
       </w:tblPr>
       <w:tblGrid>
         <w:gridCol w:w="839"/>
@@ -12321,10 +12445,10 @@
         <w:rPr>
           <w:rFonts w:eastAsia="Times New Roman"/>
           <w:noProof/>
-          <w:lang w:eastAsia="de-AT"/>
+          <w:lang w:eastAsia="ja-JP"/>
         </w:rPr>
         <w:drawing>
-          <wp:anchor distT="0" distB="0" distL="114300" distR="114300" simplePos="0" relativeHeight="251663360" behindDoc="1" locked="0" layoutInCell="1" allowOverlap="1" wp14:anchorId="3FA19C49" wp14:editId="35F568B9">
+          <wp:anchor distT="0" distB="0" distL="114300" distR="114300" simplePos="0" relativeHeight="251663360" behindDoc="1" locked="0" layoutInCell="1" allowOverlap="1">
             <wp:simplePos x="0" y="0"/>
             <wp:positionH relativeFrom="column">
               <wp:posOffset>952500</wp:posOffset>
@@ -12357,10 +12481,10 @@
                     </pic:cNvPicPr>
                   </pic:nvPicPr>
                   <pic:blipFill>
-                    <a:blip r:embed="rId9" cstate="print">
+                    <a:blip r:embed="rId8" cstate="print">
                       <a:extLst>
                         <a:ext uri="{28A0092B-C50C-407E-A947-70E740481C1C}">
-                          <a14:useLocalDpi xmlns:a14="http://schemas.microsoft.com/office/drawing/2010/main" val="0"/>
+                          <a14:useLocalDpi xmlns:a14="http://schemas.microsoft.com/office/drawing/2010/main" xmlns:wps="http://schemas.microsoft.com/office/word/2010/wordprocessingShape" xmlns:wpi="http://schemas.microsoft.com/office/word/2010/wordprocessingInk" xmlns:wpg="http://schemas.microsoft.com/office/word/2010/wordprocessingGroup" xmlns:w14="http://schemas.microsoft.com/office/word/2010/wordml" xmlns:w="http://schemas.openxmlformats.org/wordprocessingml/2006/main" xmlns:w10="urn:schemas-microsoft-com:office:word" xmlns:wp14="http://schemas.microsoft.com/office/word/2010/wordprocessingDrawing" xmlns:v="urn:schemas-microsoft-com:vml" xmlns:o="urn:schemas-microsoft-com:office:office" xmlns:mc="http://schemas.openxmlformats.org/markup-compatibility/2006" xmlns:wpc="http://schemas.microsoft.com/office/word/2010/wordprocessingCanvas" xmlns="" val="0"/>
                         </a:ext>
                       </a:extLst>
                     </a:blip>
@@ -12424,7 +12548,7 @@
           <w:left w:w="70" w:type="dxa"/>
           <w:right w:w="70" w:type="dxa"/>
         </w:tblCellMar>
-        <w:tblLook w:val="04A0" w:firstRow="1" w:lastRow="0" w:firstColumn="1" w:lastColumn="0" w:noHBand="0" w:noVBand="1"/>
+        <w:tblLook w:val="04A0"/>
       </w:tblPr>
       <w:tblGrid>
         <w:gridCol w:w="839"/>
@@ -13755,7 +13879,7 @@
           <w:left w:w="70" w:type="dxa"/>
           <w:right w:w="70" w:type="dxa"/>
         </w:tblCellMar>
-        <w:tblLook w:val="04A0" w:firstRow="1" w:lastRow="0" w:firstColumn="1" w:lastColumn="0" w:noHBand="0" w:noVBand="1"/>
+        <w:tblLook w:val="04A0"/>
       </w:tblPr>
       <w:tblGrid>
         <w:gridCol w:w="392"/>
@@ -14583,10 +14707,10 @@
         <w:rPr>
           <w:rFonts w:eastAsia="Times New Roman"/>
           <w:noProof/>
-          <w:lang w:eastAsia="de-AT"/>
+          <w:lang w:eastAsia="ja-JP"/>
         </w:rPr>
         <w:drawing>
-          <wp:anchor distT="0" distB="0" distL="114300" distR="114300" simplePos="0" relativeHeight="251659264" behindDoc="1" locked="0" layoutInCell="1" allowOverlap="1" wp14:anchorId="22BF50A2" wp14:editId="20851F02">
+          <wp:anchor distT="0" distB="0" distL="114300" distR="114300" simplePos="0" relativeHeight="251659264" behindDoc="1" locked="0" layoutInCell="1" allowOverlap="1">
             <wp:simplePos x="0" y="0"/>
             <wp:positionH relativeFrom="column">
               <wp:posOffset>1034415</wp:posOffset>
@@ -14619,10 +14743,10 @@
                     </pic:cNvPicPr>
                   </pic:nvPicPr>
                   <pic:blipFill>
-                    <a:blip r:embed="rId9" cstate="print">
+                    <a:blip r:embed="rId8" cstate="print">
                       <a:extLst>
                         <a:ext uri="{28A0092B-C50C-407E-A947-70E740481C1C}">
-                          <a14:useLocalDpi xmlns:a14="http://schemas.microsoft.com/office/drawing/2010/main" val="0"/>
+                          <a14:useLocalDpi xmlns:a14="http://schemas.microsoft.com/office/drawing/2010/main" xmlns:wps="http://schemas.microsoft.com/office/word/2010/wordprocessingShape" xmlns:wpi="http://schemas.microsoft.com/office/word/2010/wordprocessingInk" xmlns:wpg="http://schemas.microsoft.com/office/word/2010/wordprocessingGroup" xmlns:w14="http://schemas.microsoft.com/office/word/2010/wordml" xmlns:w="http://schemas.openxmlformats.org/wordprocessingml/2006/main" xmlns:w10="urn:schemas-microsoft-com:office:word" xmlns:wp14="http://schemas.microsoft.com/office/word/2010/wordprocessingDrawing" xmlns:v="urn:schemas-microsoft-com:vml" xmlns:o="urn:schemas-microsoft-com:office:office" xmlns:mc="http://schemas.openxmlformats.org/markup-compatibility/2006" xmlns:wpc="http://schemas.microsoft.com/office/word/2010/wordprocessingCanvas" xmlns="" val="0"/>
                         </a:ext>
                       </a:extLst>
                     </a:blip>
@@ -14701,7 +14825,7 @@
           <w:left w:w="70" w:type="dxa"/>
           <w:right w:w="70" w:type="dxa"/>
         </w:tblCellMar>
-        <w:tblLook w:val="04A0" w:firstRow="1" w:lastRow="0" w:firstColumn="1" w:lastColumn="0" w:noHBand="0" w:noVBand="1"/>
+        <w:tblLook w:val="04A0"/>
       </w:tblPr>
       <w:tblGrid>
         <w:gridCol w:w="839"/>
@@ -16035,7 +16159,7 @@
           <w:left w:w="70" w:type="dxa"/>
           <w:right w:w="70" w:type="dxa"/>
         </w:tblCellMar>
-        <w:tblLook w:val="04A0" w:firstRow="1" w:lastRow="0" w:firstColumn="1" w:lastColumn="0" w:noHBand="0" w:noVBand="1"/>
+        <w:tblLook w:val="04A0"/>
       </w:tblPr>
       <w:tblGrid>
         <w:gridCol w:w="392"/>
@@ -16914,10 +17038,10 @@
         <w:rPr>
           <w:rFonts w:eastAsia="Times New Roman"/>
           <w:noProof/>
-          <w:lang w:eastAsia="de-AT"/>
+          <w:lang w:eastAsia="ja-JP"/>
         </w:rPr>
         <w:drawing>
-          <wp:anchor distT="0" distB="0" distL="114300" distR="114300" simplePos="0" relativeHeight="251661312" behindDoc="1" locked="0" layoutInCell="1" allowOverlap="1" wp14:anchorId="2E03667F" wp14:editId="537FD6A6">
+          <wp:anchor distT="0" distB="0" distL="114300" distR="114300" simplePos="0" relativeHeight="251661312" behindDoc="1" locked="0" layoutInCell="1" allowOverlap="1">
             <wp:simplePos x="0" y="0"/>
             <wp:positionH relativeFrom="column">
               <wp:posOffset>1012825</wp:posOffset>
@@ -16950,10 +17074,10 @@
                     </pic:cNvPicPr>
                   </pic:nvPicPr>
                   <pic:blipFill>
-                    <a:blip r:embed="rId9" cstate="print">
+                    <a:blip r:embed="rId8" cstate="print">
                       <a:extLst>
                         <a:ext uri="{28A0092B-C50C-407E-A947-70E740481C1C}">
-                          <a14:useLocalDpi xmlns:a14="http://schemas.microsoft.com/office/drawing/2010/main" val="0"/>
+                          <a14:useLocalDpi xmlns:a14="http://schemas.microsoft.com/office/drawing/2010/main" xmlns:wps="http://schemas.microsoft.com/office/word/2010/wordprocessingShape" xmlns:wpi="http://schemas.microsoft.com/office/word/2010/wordprocessingInk" xmlns:wpg="http://schemas.microsoft.com/office/word/2010/wordprocessingGroup" xmlns:w14="http://schemas.microsoft.com/office/word/2010/wordml" xmlns:w="http://schemas.openxmlformats.org/wordprocessingml/2006/main" xmlns:w10="urn:schemas-microsoft-com:office:word" xmlns:wp14="http://schemas.microsoft.com/office/word/2010/wordprocessingDrawing" xmlns:v="urn:schemas-microsoft-com:vml" xmlns:o="urn:schemas-microsoft-com:office:office" xmlns:mc="http://schemas.openxmlformats.org/markup-compatibility/2006" xmlns:wpc="http://schemas.microsoft.com/office/word/2010/wordprocessingCanvas" xmlns="" val="0"/>
                         </a:ext>
                       </a:extLst>
                     </a:blip>
@@ -17093,7 +17217,7 @@
           <w:left w:w="70" w:type="dxa"/>
           <w:right w:w="70" w:type="dxa"/>
         </w:tblCellMar>
-        <w:tblLook w:val="04A0" w:firstRow="1" w:lastRow="0" w:firstColumn="1" w:lastColumn="0" w:noHBand="0" w:noVBand="1"/>
+        <w:tblLook w:val="04A0"/>
       </w:tblPr>
       <w:tblGrid>
         <w:gridCol w:w="839"/>
@@ -18450,7 +18574,7 @@
           <w:left w:w="70" w:type="dxa"/>
           <w:right w:w="70" w:type="dxa"/>
         </w:tblCellMar>
-        <w:tblLook w:val="04A0" w:firstRow="1" w:lastRow="0" w:firstColumn="1" w:lastColumn="0" w:noHBand="0" w:noVBand="1"/>
+        <w:tblLook w:val="04A0"/>
       </w:tblPr>
       <w:tblGrid>
         <w:gridCol w:w="392"/>
@@ -19098,10 +19222,10 @@
       <w:r>
         <w:rPr>
           <w:noProof/>
-          <w:lang w:eastAsia="de-AT"/>
+          <w:lang w:eastAsia="ja-JP"/>
         </w:rPr>
         <w:drawing>
-          <wp:anchor distT="0" distB="0" distL="114300" distR="114300" simplePos="0" relativeHeight="251664384" behindDoc="1" locked="0" layoutInCell="1" allowOverlap="1" wp14:anchorId="6A5A8734" wp14:editId="2E01BB1F">
+          <wp:anchor distT="0" distB="0" distL="114300" distR="114300" simplePos="0" relativeHeight="251664384" behindDoc="1" locked="0" layoutInCell="1" allowOverlap="1">
             <wp:simplePos x="0" y="0"/>
             <wp:positionH relativeFrom="column">
               <wp:posOffset>1165225</wp:posOffset>
@@ -19134,10 +19258,10 @@
                     </pic:cNvPicPr>
                   </pic:nvPicPr>
                   <pic:blipFill>
-                    <a:blip r:embed="rId10" cstate="print">
+                    <a:blip r:embed="rId9" cstate="print">
                       <a:extLst>
                         <a:ext uri="{28A0092B-C50C-407E-A947-70E740481C1C}">
-                          <a14:useLocalDpi xmlns:a14="http://schemas.microsoft.com/office/drawing/2010/main" val="0"/>
+                          <a14:useLocalDpi xmlns:a14="http://schemas.microsoft.com/office/drawing/2010/main" xmlns:wps="http://schemas.microsoft.com/office/word/2010/wordprocessingShape" xmlns:wpi="http://schemas.microsoft.com/office/word/2010/wordprocessingInk" xmlns:wpg="http://schemas.microsoft.com/office/word/2010/wordprocessingGroup" xmlns:w14="http://schemas.microsoft.com/office/word/2010/wordml" xmlns:w="http://schemas.openxmlformats.org/wordprocessingml/2006/main" xmlns:w10="urn:schemas-microsoft-com:office:word" xmlns:wp14="http://schemas.microsoft.com/office/word/2010/wordprocessingDrawing" xmlns:v="urn:schemas-microsoft-com:vml" xmlns:o="urn:schemas-microsoft-com:office:office" xmlns:mc="http://schemas.openxmlformats.org/markup-compatibility/2006" xmlns:wpc="http://schemas.microsoft.com/office/word/2010/wordprocessingCanvas" xmlns="" val="0"/>
                         </a:ext>
                       </a:extLst>
                     </a:blip>
@@ -19159,12 +19283,6 @@
                 </pic:pic>
               </a:graphicData>
             </a:graphic>
-            <wp14:sizeRelH relativeFrom="page">
-              <wp14:pctWidth>0</wp14:pctWidth>
-            </wp14:sizeRelH>
-            <wp14:sizeRelV relativeFrom="page">
-              <wp14:pctHeight>0</wp14:pctHeight>
-            </wp14:sizeRelV>
           </wp:anchor>
         </w:drawing>
       </w:r>
@@ -19215,7 +19333,7 @@
           <w:left w:w="70" w:type="dxa"/>
           <w:right w:w="70" w:type="dxa"/>
         </w:tblCellMar>
-        <w:tblLook w:val="04A0" w:firstRow="1" w:lastRow="0" w:firstColumn="1" w:lastColumn="0" w:noHBand="0" w:noVBand="1"/>
+        <w:tblLook w:val="04A0"/>
       </w:tblPr>
       <w:tblGrid>
         <w:gridCol w:w="839"/>
@@ -20572,7 +20690,7 @@
           <w:left w:w="70" w:type="dxa"/>
           <w:right w:w="70" w:type="dxa"/>
         </w:tblCellMar>
-        <w:tblLook w:val="04A0" w:firstRow="1" w:lastRow="0" w:firstColumn="1" w:lastColumn="0" w:noHBand="0" w:noVBand="1"/>
+        <w:tblLook w:val="04A0"/>
       </w:tblPr>
       <w:tblGrid>
         <w:gridCol w:w="392"/>
@@ -21221,10 +21339,10 @@
       <w:r>
         <w:rPr>
           <w:noProof/>
-          <w:lang w:eastAsia="de-AT"/>
+          <w:lang w:eastAsia="ja-JP"/>
         </w:rPr>
         <w:drawing>
-          <wp:anchor distT="0" distB="0" distL="114300" distR="114300" simplePos="0" relativeHeight="251665408" behindDoc="1" locked="0" layoutInCell="1" allowOverlap="1" wp14:anchorId="137456F3" wp14:editId="71387513">
+          <wp:anchor distT="0" distB="0" distL="114300" distR="114300" simplePos="0" relativeHeight="251665408" behindDoc="1" locked="0" layoutInCell="1" allowOverlap="1">
             <wp:simplePos x="0" y="0"/>
             <wp:positionH relativeFrom="column">
               <wp:posOffset>796925</wp:posOffset>
@@ -21257,10 +21375,10 @@
                     </pic:cNvPicPr>
                   </pic:nvPicPr>
                   <pic:blipFill>
-                    <a:blip r:embed="rId11">
+                    <a:blip r:embed="rId10" cstate="print">
                       <a:extLst>
                         <a:ext uri="{28A0092B-C50C-407E-A947-70E740481C1C}">
-                          <a14:useLocalDpi xmlns:a14="http://schemas.microsoft.com/office/drawing/2010/main" val="0"/>
+                          <a14:useLocalDpi xmlns:a14="http://schemas.microsoft.com/office/drawing/2010/main" xmlns:wps="http://schemas.microsoft.com/office/word/2010/wordprocessingShape" xmlns:wpi="http://schemas.microsoft.com/office/word/2010/wordprocessingInk" xmlns:wpg="http://schemas.microsoft.com/office/word/2010/wordprocessingGroup" xmlns:w14="http://schemas.microsoft.com/office/word/2010/wordml" xmlns:w="http://schemas.openxmlformats.org/wordprocessingml/2006/main" xmlns:w10="urn:schemas-microsoft-com:office:word" xmlns:wp14="http://schemas.microsoft.com/office/word/2010/wordprocessingDrawing" xmlns:v="urn:schemas-microsoft-com:vml" xmlns:o="urn:schemas-microsoft-com:office:office" xmlns:mc="http://schemas.openxmlformats.org/markup-compatibility/2006" xmlns:wpc="http://schemas.microsoft.com/office/word/2010/wordprocessingCanvas" xmlns="" val="0"/>
                         </a:ext>
                       </a:extLst>
                     </a:blip>
@@ -21282,12 +21400,6 @@
                 </pic:pic>
               </a:graphicData>
             </a:graphic>
-            <wp14:sizeRelH relativeFrom="page">
-              <wp14:pctWidth>0</wp14:pctWidth>
-            </wp14:sizeRelH>
-            <wp14:sizeRelV relativeFrom="page">
-              <wp14:pctHeight>0</wp14:pctHeight>
-            </wp14:sizeRelV>
           </wp:anchor>
         </w:drawing>
       </w:r>
@@ -22208,7 +22320,7 @@
         </w:rPr>
         <w:t xml:space="preserve">: </w:t>
       </w:r>
-      <w:hyperlink r:id="rId12" w:history="1">
+      <w:hyperlink r:id="rId11" w:history="1">
         <w:r>
           <w:rPr>
             <w:rStyle w:val="Hyperlink"/>
@@ -22547,7 +22659,7 @@
           <w:rStyle w:val="blob-code-inner"/>
         </w:rPr>
       </w:pPr>
-      <w:hyperlink r:id="rId13" w:anchor="Artefakte" w:history="1">
+      <w:hyperlink r:id="rId12" w:anchor="Artefakte" w:history="1">
         <w:r>
           <w:rPr>
             <w:rStyle w:val="blob-code-inner"/>
@@ -22576,7 +22688,7 @@
           <w:szCs w:val="24"/>
         </w:rPr>
       </w:pPr>
-      <w:hyperlink r:id="rId14" w:anchor="Product_Backlog" w:history="1">
+      <w:hyperlink r:id="rId13" w:anchor="Product_Backlog" w:history="1">
         <w:r>
           <w:rPr>
             <w:rStyle w:val="blob-code-inner"/>
@@ -22834,7 +22946,7 @@
           <w:szCs w:val="24"/>
         </w:rPr>
       </w:pPr>
-      <w:hyperlink r:id="rId15" w:anchor="Sprint_Backlog" w:history="1">
+      <w:hyperlink r:id="rId14" w:anchor="Sprint_Backlog" w:history="1">
         <w:r>
           <w:rPr>
             <w:rStyle w:val="blob-code-inner"/>
@@ -22891,7 +23003,7 @@
           <w:b/>
         </w:rPr>
       </w:pPr>
-      <w:hyperlink r:id="rId16" w:anchor="Product_Increment" w:history="1">
+      <w:hyperlink r:id="rId15" w:anchor="Product_Increment" w:history="1">
         <w:r>
           <w:rPr>
             <w:rStyle w:val="blob-code-inner"/>
@@ -22935,7 +23047,7 @@
           <w:rStyle w:val="blob-code-inner"/>
         </w:rPr>
       </w:pPr>
-      <w:hyperlink r:id="rId17" w:anchor="Aktivit.C3.A4ten" w:history="1">
+      <w:hyperlink r:id="rId16" w:anchor="Aktivit.C3.A4ten" w:history="1">
         <w:r>
           <w:rPr>
             <w:rStyle w:val="blob-code-inner"/>
@@ -22964,7 +23076,7 @@
           <w:szCs w:val="24"/>
         </w:rPr>
       </w:pPr>
-      <w:hyperlink r:id="rId18" w:anchor="Sprint_Planning" w:history="1">
+      <w:hyperlink r:id="rId17" w:anchor="Sprint_Planning" w:history="1">
         <w:r>
           <w:rPr>
             <w:rStyle w:val="blob-code-inner"/>
@@ -23144,7 +23256,7 @@
           <w:szCs w:val="24"/>
         </w:rPr>
       </w:pPr>
-      <w:hyperlink r:id="rId19" w:anchor="Daily_Scrum" w:history="1">
+      <w:hyperlink r:id="rId18" w:anchor="Daily_Scrum" w:history="1">
         <w:r>
           <w:rPr>
             <w:rStyle w:val="blob-code-inner"/>
@@ -23300,7 +23412,7 @@
           <w:szCs w:val="24"/>
         </w:rPr>
       </w:pPr>
-      <w:hyperlink r:id="rId20" w:anchor="Sprint_Review" w:history="1">
+      <w:hyperlink r:id="rId19" w:anchor="Sprint_Review" w:history="1">
         <w:r>
           <w:rPr>
             <w:rStyle w:val="blob-code-inner"/>
@@ -23376,7 +23488,7 @@
           <w:lang w:val="en-US"/>
         </w:rPr>
       </w:pPr>
-      <w:hyperlink r:id="rId21" w:anchor="Sprint_Retrospektive" w:history="1">
+      <w:hyperlink r:id="rId20" w:anchor="Sprint_Retrospektive" w:history="1">
         <w:r>
           <w:rPr>
             <w:rStyle w:val="blob-code-inner"/>
@@ -23459,7 +23571,7 @@
           <w:lang w:val="en-US"/>
         </w:rPr>
       </w:pPr>
-      <w:hyperlink r:id="rId22" w:anchor="Product_Backlog_Refinement" w:history="1">
+      <w:hyperlink r:id="rId21" w:anchor="Product_Backlog_Refinement" w:history="1">
         <w:r>
           <w:rPr>
             <w:rStyle w:val="blob-code-inner"/>
@@ -23708,7 +23820,7 @@
 </file>
 
 <file path=word/numbering.xml><?xml version="1.0" encoding="utf-8"?>
-<w:numbering xmlns:wpc="http://schemas.microsoft.com/office/word/2010/wordprocessingCanvas" xmlns:mc="http://schemas.openxmlformats.org/markup-compatibility/2006" xmlns:o="urn:schemas-microsoft-com:office:office" xmlns:r="http://schemas.openxmlformats.org/officeDocument/2006/relationships" xmlns:m="http://schemas.openxmlformats.org/officeDocument/2006/math" xmlns:v="urn:schemas-microsoft-com:vml" xmlns:wp14="http://schemas.microsoft.com/office/word/2010/wordprocessingDrawing" xmlns:wp="http://schemas.openxmlformats.org/drawingml/2006/wordprocessingDrawing" xmlns:w10="urn:schemas-microsoft-com:office:word" xmlns:w="http://schemas.openxmlformats.org/wordprocessingml/2006/main" xmlns:w14="http://schemas.microsoft.com/office/word/2010/wordml" xmlns:wpg="http://schemas.microsoft.com/office/word/2010/wordprocessingGroup" xmlns:wpi="http://schemas.microsoft.com/office/word/2010/wordprocessingInk" xmlns:wne="http://schemas.microsoft.com/office/word/2006/wordml" xmlns:wps="http://schemas.microsoft.com/office/word/2010/wordprocessingShape" mc:Ignorable="w14 wp14">
+<w:numbering xmlns:ve="http://schemas.openxmlformats.org/markup-compatibility/2006" xmlns:o="urn:schemas-microsoft-com:office:office" xmlns:r="http://schemas.openxmlformats.org/officeDocument/2006/relationships" xmlns:m="http://schemas.openxmlformats.org/officeDocument/2006/math" xmlns:v="urn:schemas-microsoft-com:vml" xmlns:wp="http://schemas.openxmlformats.org/drawingml/2006/wordprocessingDrawing" xmlns:w10="urn:schemas-microsoft-com:office:word" xmlns:w="http://schemas.openxmlformats.org/wordprocessingml/2006/main" xmlns:wne="http://schemas.microsoft.com/office/word/2006/wordml">
   <w:abstractNum w:abstractNumId="0">
     <w:nsid w:val="0FAC70ED"/>
     <w:multiLevelType w:val="hybridMultilevel"/>
@@ -24829,7 +24941,7 @@
 </file>
 
 <file path=word/styles.xml><?xml version="1.0" encoding="utf-8"?>
-<w:styles xmlns:mc="http://schemas.openxmlformats.org/markup-compatibility/2006" xmlns:r="http://schemas.openxmlformats.org/officeDocument/2006/relationships" xmlns:w="http://schemas.openxmlformats.org/wordprocessingml/2006/main" xmlns:w14="http://schemas.microsoft.com/office/word/2010/wordml" mc:Ignorable="w14">
+<w:styles xmlns:r="http://schemas.openxmlformats.org/officeDocument/2006/relationships" xmlns:w="http://schemas.openxmlformats.org/wordprocessingml/2006/main">
   <w:docDefaults>
     <w:rPrDefault>
       <w:rPr>
@@ -25078,6 +25190,7 @@
     <w:uiPriority w:val="99"/>
     <w:semiHidden/>
     <w:unhideWhenUsed/>
+    <w:qFormat/>
     <w:tblPr>
       <w:tblInd w:w="0" w:type="dxa"/>
       <w:tblCellMar>
@@ -25109,7 +25222,7 @@
       <w:szCs w:val="28"/>
     </w:rPr>
   </w:style>
-  <w:style w:type="table" w:styleId="Tabellenraster">
+  <w:style w:type="table" w:styleId="Tabellengitternetz">
     <w:name w:val="Table Grid"/>
     <w:basedOn w:val="NormaleTabelle"/>
     <w:uiPriority w:val="59"/>
@@ -25118,6 +25231,7 @@
       <w:spacing w:after="0" w:line="240" w:lineRule="auto"/>
     </w:pPr>
     <w:tblPr>
+      <w:tblInd w:w="0" w:type="dxa"/>
       <w:tblBorders>
         <w:top w:val="single" w:sz="4" w:space="0" w:color="auto"/>
         <w:left w:val="single" w:sz="4" w:space="0" w:color="auto"/>
@@ -25126,6 +25240,12 @@
         <w:insideH w:val="single" w:sz="4" w:space="0" w:color="auto"/>
         <w:insideV w:val="single" w:sz="4" w:space="0" w:color="auto"/>
       </w:tblBorders>
+      <w:tblCellMar>
+        <w:top w:w="0" w:type="dxa"/>
+        <w:left w:w="108" w:type="dxa"/>
+        <w:bottom w:w="0" w:type="dxa"/>
+        <w:right w:w="108" w:type="dxa"/>
+      </w:tblCellMar>
     </w:tblPr>
   </w:style>
   <w:style w:type="character" w:customStyle="1" w:styleId="berschrift2Zchn">
@@ -25952,7 +26072,7 @@
 </file>
 
 <file path=customXml/itemProps1.xml><?xml version="1.0" encoding="utf-8"?>
-<ds:datastoreItem xmlns:ds="http://schemas.openxmlformats.org/officeDocument/2006/customXml" ds:itemID="{304A754F-707B-448C-9679-F4AA016EAA64}">
+<ds:datastoreItem xmlns:ds="http://schemas.openxmlformats.org/officeDocument/2006/customXml" ds:itemID="{B39FB1E3-036D-472D-884E-813646F4E8B8}">
   <ds:schemaRefs>
     <ds:schemaRef ds:uri="http://schemas.openxmlformats.org/officeDocument/2006/bibliography"/>
   </ds:schemaRefs>

</xml_diff>

<commit_message>
Stunden Leu + Zin
</commit_message>
<xml_diff>
--- a/Projektmappe1705.docx
+++ b/Projektmappe1705.docx
@@ -1,6 +1,6 @@
 
 <file path=word/document.xml><?xml version="1.0" encoding="utf-8"?>
-<w:document xmlns:wpc="http://schemas.microsoft.com/office/word/2010/wordprocessingCanvas" xmlns:mc="http://schemas.openxmlformats.org/markup-compatibility/2006" xmlns:o="urn:schemas-microsoft-com:office:office" xmlns:r="http://schemas.openxmlformats.org/officeDocument/2006/relationships" xmlns:m="http://schemas.openxmlformats.org/officeDocument/2006/math" xmlns:v="urn:schemas-microsoft-com:vml" xmlns:wp14="http://schemas.microsoft.com/office/word/2010/wordprocessingDrawing" xmlns:wp="http://schemas.openxmlformats.org/drawingml/2006/wordprocessingDrawing" xmlns:w10="urn:schemas-microsoft-com:office:word" xmlns:w="http://schemas.openxmlformats.org/wordprocessingml/2006/main" xmlns:w14="http://schemas.microsoft.com/office/word/2010/wordml" xmlns:wpg="http://schemas.microsoft.com/office/word/2010/wordprocessingGroup" xmlns:wpi="http://schemas.microsoft.com/office/word/2010/wordprocessingInk" xmlns:wne="http://schemas.microsoft.com/office/word/2006/wordml" xmlns:wps="http://schemas.microsoft.com/office/word/2010/wordprocessingShape" mc:Ignorable="w14 wp14">
+<w:document xmlns:wpc="http://schemas.microsoft.com/office/word/2010/wordprocessingCanvas" xmlns:mo="http://schemas.microsoft.com/office/mac/office/2008/main" xmlns:mc="http://schemas.openxmlformats.org/markup-compatibility/2006" xmlns:mv="urn:schemas-microsoft-com:mac:vml" xmlns:o="urn:schemas-microsoft-com:office:office" xmlns:r="http://schemas.openxmlformats.org/officeDocument/2006/relationships" xmlns:m="http://schemas.openxmlformats.org/officeDocument/2006/math" xmlns:v="urn:schemas-microsoft-com:vml" xmlns:wp14="http://schemas.microsoft.com/office/word/2010/wordprocessingDrawing" xmlns:wp="http://schemas.openxmlformats.org/drawingml/2006/wordprocessingDrawing" xmlns:w10="urn:schemas-microsoft-com:office:word" xmlns:w="http://schemas.openxmlformats.org/wordprocessingml/2006/main" xmlns:w14="http://schemas.microsoft.com/office/word/2010/wordml" xmlns:w15="http://schemas.microsoft.com/office/word/2012/wordml" xmlns:wpg="http://schemas.microsoft.com/office/word/2010/wordprocessingGroup" xmlns:wpi="http://schemas.microsoft.com/office/word/2010/wordprocessingInk" xmlns:wne="http://schemas.microsoft.com/office/word/2006/wordml" xmlns:wps="http://schemas.microsoft.com/office/word/2010/wordprocessingShape" mc:Ignorable="w14 w15 wp14">
   <w:body>
     <w:p>
       <w:pPr>
@@ -25,10 +25,10 @@
           <w:noProof/>
           <w:color w:val="365F91" w:themeColor="accent1" w:themeShade="BF"/>
           <w:sz w:val="144"/>
-          <w:lang w:eastAsia="de-AT"/>
+          <w:lang w:val="de-DE" w:eastAsia="de-DE"/>
         </w:rPr>
         <w:drawing>
-          <wp:anchor distT="0" distB="0" distL="114300" distR="114300" simplePos="0" relativeHeight="251658240" behindDoc="0" locked="0" layoutInCell="1" allowOverlap="1">
+          <wp:anchor distT="0" distB="0" distL="114300" distR="114300" simplePos="0" relativeHeight="251658240" behindDoc="0" locked="0" layoutInCell="1" allowOverlap="1" wp14:anchorId="4C7F55AA" wp14:editId="4C06496D">
             <wp:simplePos x="0" y="0"/>
             <wp:positionH relativeFrom="column">
               <wp:posOffset>1518920</wp:posOffset>
@@ -53,7 +53,7 @@
                     </pic:cNvPicPr>
                   </pic:nvPicPr>
                   <pic:blipFill>
-                    <a:blip r:embed="rId7" cstate="print">
+                    <a:blip r:embed="rId6" cstate="print">
                       <a:extLst>
                         <a:ext uri="{28A0092B-C50C-407E-A947-70E740481C1C}">
                           <a14:useLocalDpi xmlns:a14="http://schemas.microsoft.com/office/drawing/2010/main" val="0"/>
@@ -181,8 +181,13 @@
       </w:r>
       <w:proofErr w:type="spellEnd"/>
       <w:r>
-        <w:t>, Petra Tschinderle</w:t>
-      </w:r>
+        <w:t xml:space="preserve">, Petra </w:t>
+      </w:r>
+      <w:proofErr w:type="spellStart"/>
+      <w:r>
+        <w:t>Tschinderle</w:t>
+      </w:r>
+      <w:proofErr w:type="spellEnd"/>
     </w:p>
     <w:p>
       <w:pPr>
@@ -800,12 +805,7 @@
         <w:spacing w:before="0"/>
       </w:pPr>
       <w:r>
-        <w:t>k</w:t>
-      </w:r>
-      <w:bookmarkStart w:id="0" w:name="_GoBack"/>
-      <w:bookmarkEnd w:id="0"/>
-      <w:r>
-        <w:t>ommt noch…</w:t>
+        <w:t>kommt noch…</w:t>
       </w:r>
       <w:r>
         <w:br w:type="page"/>
@@ -7840,6 +7840,13 @@
                 <w:sz w:val="24"/>
               </w:rPr>
             </w:pPr>
+            <w:bookmarkStart w:id="0" w:name="_GoBack" w:colFirst="0" w:colLast="0"/>
+            <w:r>
+              <w:rPr>
+                <w:sz w:val="24"/>
+              </w:rPr>
+              <w:t>01.06.2016</w:t>
+            </w:r>
           </w:p>
         </w:tc>
         <w:tc>
@@ -7854,6 +7861,12 @@
                 <w:sz w:val="24"/>
               </w:rPr>
             </w:pPr>
+            <w:r>
+              <w:rPr>
+                <w:sz w:val="24"/>
+              </w:rPr>
+              <w:t>3 Stunden</w:t>
+            </w:r>
           </w:p>
         </w:tc>
         <w:tc>
@@ -7868,6 +7881,75 @@
                 <w:sz w:val="24"/>
               </w:rPr>
             </w:pPr>
+            <w:r>
+              <w:rPr>
+                <w:sz w:val="24"/>
+              </w:rPr>
+              <w:t>Erster Versuche Netzwerkaufbau</w:t>
+            </w:r>
+          </w:p>
+        </w:tc>
+      </w:tr>
+      <w:bookmarkEnd w:id="0"/>
+      <w:tr>
+        <w:tc>
+          <w:tcPr>
+            <w:tcW w:w="1518" w:type="dxa"/>
+          </w:tcPr>
+          <w:p>
+            <w:pPr>
+              <w:spacing w:before="0"/>
+              <w:jc w:val="both"/>
+              <w:rPr>
+                <w:sz w:val="24"/>
+              </w:rPr>
+            </w:pPr>
+            <w:r>
+              <w:rPr>
+                <w:sz w:val="24"/>
+              </w:rPr>
+              <w:t>06.06.2016</w:t>
+            </w:r>
+          </w:p>
+        </w:tc>
+        <w:tc>
+          <w:tcPr>
+            <w:tcW w:w="1682" w:type="dxa"/>
+          </w:tcPr>
+          <w:p>
+            <w:pPr>
+              <w:spacing w:before="0"/>
+              <w:jc w:val="both"/>
+              <w:rPr>
+                <w:sz w:val="24"/>
+              </w:rPr>
+            </w:pPr>
+            <w:r>
+              <w:rPr>
+                <w:sz w:val="24"/>
+              </w:rPr>
+              <w:t>5 Stunden</w:t>
+            </w:r>
+          </w:p>
+        </w:tc>
+        <w:tc>
+          <w:tcPr>
+            <w:tcW w:w="6086" w:type="dxa"/>
+          </w:tcPr>
+          <w:p>
+            <w:pPr>
+              <w:spacing w:before="0"/>
+              <w:jc w:val="both"/>
+              <w:rPr>
+                <w:sz w:val="24"/>
+              </w:rPr>
+            </w:pPr>
+            <w:r>
+              <w:rPr>
+                <w:sz w:val="24"/>
+              </w:rPr>
+              <w:t>Arbeiten an der Netzwerkkommunikation</w:t>
+            </w:r>
           </w:p>
         </w:tc>
       </w:tr>
@@ -8310,6 +8392,12 @@
                 <w:sz w:val="24"/>
               </w:rPr>
             </w:pPr>
+            <w:r>
+              <w:rPr>
+                <w:sz w:val="24"/>
+              </w:rPr>
+              <w:t>01.06.2016</w:t>
+            </w:r>
           </w:p>
         </w:tc>
         <w:tc>
@@ -8324,6 +8412,12 @@
                 <w:sz w:val="24"/>
               </w:rPr>
             </w:pPr>
+            <w:r>
+              <w:rPr>
+                <w:sz w:val="24"/>
+              </w:rPr>
+              <w:t>3 Stunden</w:t>
+            </w:r>
           </w:p>
         </w:tc>
         <w:tc>
@@ -8338,6 +8432,12 @@
                 <w:sz w:val="24"/>
               </w:rPr>
             </w:pPr>
+            <w:r>
+              <w:rPr>
+                <w:sz w:val="24"/>
+              </w:rPr>
+              <w:t>Erster Versuche Netzwerkaufbau</w:t>
+            </w:r>
           </w:p>
         </w:tc>
       </w:tr>
@@ -8354,6 +8454,12 @@
                 <w:sz w:val="24"/>
               </w:rPr>
             </w:pPr>
+            <w:r>
+              <w:rPr>
+                <w:sz w:val="24"/>
+              </w:rPr>
+              <w:t>06.06.2016</w:t>
+            </w:r>
           </w:p>
         </w:tc>
         <w:tc>
@@ -8368,6 +8474,12 @@
                 <w:sz w:val="24"/>
               </w:rPr>
             </w:pPr>
+            <w:r>
+              <w:rPr>
+                <w:sz w:val="24"/>
+              </w:rPr>
+              <w:t>5 Stunden</w:t>
+            </w:r>
           </w:p>
         </w:tc>
         <w:tc>
@@ -8382,6 +8494,12 @@
                 <w:sz w:val="24"/>
               </w:rPr>
             </w:pPr>
+            <w:r>
+              <w:rPr>
+                <w:sz w:val="24"/>
+              </w:rPr>
+              <w:t>Arbeiten an der Netzwerkkommunikation</w:t>
+            </w:r>
           </w:p>
         </w:tc>
       </w:tr>
@@ -10243,27 +10361,15 @@
                 <w:lang w:eastAsia="de-AT"/>
               </w:rPr>
             </w:pPr>
-            <w:proofErr w:type="gramStart"/>
-            <w:r>
-              <w:rPr>
-                <w:rFonts w:ascii="Calibri" w:eastAsia="Times New Roman" w:hAnsi="Calibri" w:cs="Times New Roman"/>
-                <w:color w:val="000000"/>
-                <w:sz w:val="24"/>
-                <w:szCs w:val="24"/>
-                <w:lang w:eastAsia="de-AT"/>
-              </w:rPr>
-              <w:t>Inklusive</w:t>
-            </w:r>
-            <w:proofErr w:type="gramEnd"/>
-            <w:r>
-              <w:rPr>
-                <w:rFonts w:ascii="Calibri" w:eastAsia="Times New Roman" w:hAnsi="Calibri" w:cs="Times New Roman"/>
-                <w:color w:val="000000"/>
-                <w:sz w:val="24"/>
-                <w:szCs w:val="24"/>
-                <w:lang w:eastAsia="de-AT"/>
-              </w:rPr>
-              <w:t xml:space="preserve"> Zugmechanismus.</w:t>
+            <w:r>
+              <w:rPr>
+                <w:rFonts w:ascii="Calibri" w:eastAsia="Times New Roman" w:hAnsi="Calibri" w:cs="Times New Roman"/>
+                <w:color w:val="000000"/>
+                <w:sz w:val="24"/>
+                <w:szCs w:val="24"/>
+                <w:lang w:eastAsia="de-AT"/>
+              </w:rPr>
+              <w:t>Inklusive Zugmechanismus.</w:t>
             </w:r>
           </w:p>
         </w:tc>
@@ -13570,10 +13676,10 @@
       <w:r>
         <w:rPr>
           <w:noProof/>
-          <w:lang w:eastAsia="de-AT"/>
+          <w:lang w:val="de-DE" w:eastAsia="de-DE"/>
         </w:rPr>
         <w:drawing>
-          <wp:inline distT="0" distB="0" distL="0" distR="0">
+          <wp:inline distT="0" distB="0" distL="0" distR="0" wp14:anchorId="283BBF4E" wp14:editId="1726CB9C">
             <wp:extent cx="3923414" cy="3386612"/>
             <wp:effectExtent l="0" t="0" r="1270" b="4445"/>
             <wp:docPr id="3" name="Grafik 3"/>
@@ -13590,7 +13696,7 @@
                     </pic:cNvPicPr>
                   </pic:nvPicPr>
                   <pic:blipFill>
-                    <a:blip r:embed="rId8" cstate="print">
+                    <a:blip r:embed="rId7" cstate="print">
                       <a:extLst>
                         <a:ext uri="{28A0092B-C50C-407E-A947-70E740481C1C}">
                           <a14:useLocalDpi xmlns:a14="http://schemas.microsoft.com/office/drawing/2010/main" val="0"/>
@@ -14946,10 +15052,10 @@
         <w:rPr>
           <w:rFonts w:eastAsia="Times New Roman"/>
           <w:noProof/>
-          <w:lang w:eastAsia="de-AT"/>
+          <w:lang w:val="de-DE" w:eastAsia="de-DE"/>
         </w:rPr>
         <w:drawing>
-          <wp:anchor distT="0" distB="0" distL="114300" distR="114300" simplePos="0" relativeHeight="251663360" behindDoc="1" locked="0" layoutInCell="1" allowOverlap="1">
+          <wp:anchor distT="0" distB="0" distL="114300" distR="114300" simplePos="0" relativeHeight="251663360" behindDoc="1" locked="0" layoutInCell="1" allowOverlap="1" wp14:anchorId="465DE2F5" wp14:editId="1AD8AF31">
             <wp:simplePos x="0" y="0"/>
             <wp:positionH relativeFrom="column">
               <wp:posOffset>952500</wp:posOffset>
@@ -14982,7 +15088,7 @@
                     </pic:cNvPicPr>
                   </pic:nvPicPr>
                   <pic:blipFill>
-                    <a:blip r:embed="rId9" cstate="print">
+                    <a:blip r:embed="rId8" cstate="print">
                       <a:extLst>
                         <a:ext uri="{28A0092B-C50C-407E-A947-70E740481C1C}">
                           <a14:useLocalDpi xmlns:a14="http://schemas.microsoft.com/office/drawing/2010/main" val="0"/>
@@ -17242,10 +17348,10 @@
         <w:rPr>
           <w:rFonts w:eastAsia="Times New Roman"/>
           <w:noProof/>
-          <w:lang w:eastAsia="de-AT"/>
+          <w:lang w:val="de-DE" w:eastAsia="de-DE"/>
         </w:rPr>
         <w:drawing>
-          <wp:anchor distT="0" distB="0" distL="114300" distR="114300" simplePos="0" relativeHeight="251659264" behindDoc="1" locked="0" layoutInCell="1" allowOverlap="1">
+          <wp:anchor distT="0" distB="0" distL="114300" distR="114300" simplePos="0" relativeHeight="251659264" behindDoc="1" locked="0" layoutInCell="1" allowOverlap="1" wp14:anchorId="05C5AAA5" wp14:editId="0B302621">
             <wp:simplePos x="0" y="0"/>
             <wp:positionH relativeFrom="column">
               <wp:posOffset>1034415</wp:posOffset>
@@ -17278,7 +17384,7 @@
                     </pic:cNvPicPr>
                   </pic:nvPicPr>
                   <pic:blipFill>
-                    <a:blip r:embed="rId9" cstate="print">
+                    <a:blip r:embed="rId8" cstate="print">
                       <a:extLst>
                         <a:ext uri="{28A0092B-C50C-407E-A947-70E740481C1C}">
                           <a14:useLocalDpi xmlns:a14="http://schemas.microsoft.com/office/drawing/2010/main" val="0"/>
@@ -19587,10 +19693,10 @@
         <w:rPr>
           <w:rFonts w:eastAsia="Times New Roman"/>
           <w:noProof/>
-          <w:lang w:eastAsia="de-AT"/>
+          <w:lang w:val="de-DE" w:eastAsia="de-DE"/>
         </w:rPr>
         <w:drawing>
-          <wp:anchor distT="0" distB="0" distL="114300" distR="114300" simplePos="0" relativeHeight="251661312" behindDoc="1" locked="0" layoutInCell="1" allowOverlap="1">
+          <wp:anchor distT="0" distB="0" distL="114300" distR="114300" simplePos="0" relativeHeight="251661312" behindDoc="1" locked="0" layoutInCell="1" allowOverlap="1" wp14:anchorId="51337D94" wp14:editId="3F657C72">
             <wp:simplePos x="0" y="0"/>
             <wp:positionH relativeFrom="column">
               <wp:posOffset>1012825</wp:posOffset>
@@ -19623,7 +19729,7 @@
                     </pic:cNvPicPr>
                   </pic:nvPicPr>
                   <pic:blipFill>
-                    <a:blip r:embed="rId9" cstate="print">
+                    <a:blip r:embed="rId8" cstate="print">
                       <a:extLst>
                         <a:ext uri="{28A0092B-C50C-407E-A947-70E740481C1C}">
                           <a14:useLocalDpi xmlns:a14="http://schemas.microsoft.com/office/drawing/2010/main" val="0"/>
@@ -21771,10 +21877,10 @@
       <w:r>
         <w:rPr>
           <w:noProof/>
-          <w:lang w:eastAsia="de-AT"/>
+          <w:lang w:val="de-DE" w:eastAsia="de-DE"/>
         </w:rPr>
         <w:drawing>
-          <wp:anchor distT="0" distB="0" distL="114300" distR="114300" simplePos="0" relativeHeight="251664384" behindDoc="1" locked="0" layoutInCell="1" allowOverlap="1">
+          <wp:anchor distT="0" distB="0" distL="114300" distR="114300" simplePos="0" relativeHeight="251664384" behindDoc="1" locked="0" layoutInCell="1" allowOverlap="1" wp14:anchorId="3363E78C" wp14:editId="1AB6C04D">
             <wp:simplePos x="0" y="0"/>
             <wp:positionH relativeFrom="column">
               <wp:posOffset>1165225</wp:posOffset>
@@ -21807,7 +21913,7 @@
                     </pic:cNvPicPr>
                   </pic:nvPicPr>
                   <pic:blipFill>
-                    <a:blip r:embed="rId10" cstate="print">
+                    <a:blip r:embed="rId9" cstate="print">
                       <a:extLst>
                         <a:ext uri="{28A0092B-C50C-407E-A947-70E740481C1C}">
                           <a14:useLocalDpi xmlns:a14="http://schemas.microsoft.com/office/drawing/2010/main" val="0"/>
@@ -23655,27 +23761,15 @@
                 <w:lang w:eastAsia="de-AT"/>
               </w:rPr>
             </w:pPr>
-            <w:proofErr w:type="gramStart"/>
-            <w:r>
-              <w:rPr>
-                <w:rFonts w:ascii="Calibri" w:eastAsia="Times New Roman" w:hAnsi="Calibri" w:cs="Times New Roman"/>
-                <w:color w:val="000000"/>
-                <w:sz w:val="24"/>
-                <w:szCs w:val="24"/>
-                <w:lang w:eastAsia="de-AT"/>
-              </w:rPr>
-              <w:t>Inklusive</w:t>
-            </w:r>
-            <w:proofErr w:type="gramEnd"/>
-            <w:r>
-              <w:rPr>
-                <w:rFonts w:ascii="Calibri" w:eastAsia="Times New Roman" w:hAnsi="Calibri" w:cs="Times New Roman"/>
-                <w:color w:val="000000"/>
-                <w:sz w:val="24"/>
-                <w:szCs w:val="24"/>
-                <w:lang w:eastAsia="de-AT"/>
-              </w:rPr>
-              <w:t xml:space="preserve"> Zugmechanismus.</w:t>
+            <w:r>
+              <w:rPr>
+                <w:rFonts w:ascii="Calibri" w:eastAsia="Times New Roman" w:hAnsi="Calibri" w:cs="Times New Roman"/>
+                <w:color w:val="000000"/>
+                <w:sz w:val="24"/>
+                <w:szCs w:val="24"/>
+                <w:lang w:eastAsia="de-AT"/>
+              </w:rPr>
+              <w:t>Inklusive Zugmechanismus.</w:t>
             </w:r>
           </w:p>
         </w:tc>
@@ -23912,10 +24006,10 @@
       <w:r>
         <w:rPr>
           <w:noProof/>
-          <w:lang w:eastAsia="de-AT"/>
+          <w:lang w:val="de-DE" w:eastAsia="de-DE"/>
         </w:rPr>
         <w:drawing>
-          <wp:anchor distT="0" distB="0" distL="114300" distR="114300" simplePos="0" relativeHeight="251665408" behindDoc="1" locked="0" layoutInCell="1" allowOverlap="1">
+          <wp:anchor distT="0" distB="0" distL="114300" distR="114300" simplePos="0" relativeHeight="251665408" behindDoc="1" locked="0" layoutInCell="1" allowOverlap="1" wp14:anchorId="6FFC06A9" wp14:editId="3298868B">
             <wp:simplePos x="0" y="0"/>
             <wp:positionH relativeFrom="column">
               <wp:posOffset>796925</wp:posOffset>
@@ -23948,7 +24042,7 @@
                     </pic:cNvPicPr>
                   </pic:nvPicPr>
                   <pic:blipFill>
-                    <a:blip r:embed="rId11" cstate="print">
+                    <a:blip r:embed="rId10" cstate="print">
                       <a:extLst>
                         <a:ext uri="{28A0092B-C50C-407E-A947-70E740481C1C}">
                           <a14:useLocalDpi xmlns:a14="http://schemas.microsoft.com/office/drawing/2010/main" val="0"/>
@@ -26301,10 +26395,10 @@
         <w:rPr>
           <w:rFonts w:eastAsia="Times New Roman"/>
           <w:noProof/>
-          <w:lang w:eastAsia="de-AT"/>
+          <w:lang w:val="de-DE" w:eastAsia="de-DE"/>
         </w:rPr>
         <w:drawing>
-          <wp:anchor distT="0" distB="0" distL="114300" distR="114300" simplePos="0" relativeHeight="251666432" behindDoc="1" locked="0" layoutInCell="1" allowOverlap="1">
+          <wp:anchor distT="0" distB="0" distL="114300" distR="114300" simplePos="0" relativeHeight="251666432" behindDoc="1" locked="0" layoutInCell="1" allowOverlap="1" wp14:anchorId="206E53CC" wp14:editId="43916FA8">
             <wp:simplePos x="0" y="0"/>
             <wp:positionH relativeFrom="column">
               <wp:posOffset>1058545</wp:posOffset>
@@ -26337,7 +26431,7 @@
                     </pic:cNvPicPr>
                   </pic:nvPicPr>
                   <pic:blipFill>
-                    <a:blip r:embed="rId12" cstate="print">
+                    <a:blip r:embed="rId11" cstate="print">
                       <a:extLst>
                         <a:ext uri="{28A0092B-C50C-407E-A947-70E740481C1C}">
                           <a14:useLocalDpi xmlns:a14="http://schemas.microsoft.com/office/drawing/2010/main" val="0"/>
@@ -27788,10 +27882,10 @@
           <w:rFonts w:eastAsia="Times New Roman"/>
           <w:b w:val="0"/>
           <w:noProof/>
-          <w:lang w:eastAsia="de-AT"/>
+          <w:lang w:val="de-DE" w:eastAsia="de-DE"/>
         </w:rPr>
         <w:drawing>
-          <wp:anchor distT="0" distB="0" distL="114300" distR="114300" simplePos="0" relativeHeight="251668480" behindDoc="1" locked="0" layoutInCell="1" allowOverlap="1" wp14:anchorId="1340D93C" wp14:editId="39DAA106">
+          <wp:anchor distT="0" distB="0" distL="114300" distR="114300" simplePos="0" relativeHeight="251668480" behindDoc="1" locked="0" layoutInCell="1" allowOverlap="1" wp14:anchorId="3D7562DD" wp14:editId="5B5E822A">
             <wp:simplePos x="0" y="0"/>
             <wp:positionH relativeFrom="column">
               <wp:posOffset>796925</wp:posOffset>
@@ -27824,7 +27918,7 @@
                     </pic:cNvPicPr>
                   </pic:nvPicPr>
                   <pic:blipFill>
-                    <a:blip r:embed="rId12" cstate="print">
+                    <a:blip r:embed="rId11" cstate="print">
                       <a:extLst>
                         <a:ext uri="{28A0092B-C50C-407E-A947-70E740481C1C}">
                           <a14:useLocalDpi xmlns:a14="http://schemas.microsoft.com/office/drawing/2010/main" val="0"/>
@@ -29292,10 +29386,10 @@
           <w:rFonts w:eastAsia="Times New Roman"/>
           <w:b w:val="0"/>
           <w:noProof/>
-          <w:lang w:eastAsia="de-AT"/>
+          <w:lang w:val="de-DE" w:eastAsia="de-DE"/>
         </w:rPr>
         <w:drawing>
-          <wp:anchor distT="0" distB="0" distL="114300" distR="114300" simplePos="0" relativeHeight="251670528" behindDoc="1" locked="0" layoutInCell="1" allowOverlap="1" wp14:anchorId="2F491A6A" wp14:editId="228731CC">
+          <wp:anchor distT="0" distB="0" distL="114300" distR="114300" simplePos="0" relativeHeight="251670528" behindDoc="1" locked="0" layoutInCell="1" allowOverlap="1" wp14:anchorId="53B462D8" wp14:editId="4A40CD4A">
             <wp:simplePos x="0" y="0"/>
             <wp:positionH relativeFrom="column">
               <wp:posOffset>796925</wp:posOffset>
@@ -29328,7 +29422,7 @@
                     </pic:cNvPicPr>
                   </pic:nvPicPr>
                   <pic:blipFill>
-                    <a:blip r:embed="rId12" cstate="print">
+                    <a:blip r:embed="rId11" cstate="print">
                       <a:extLst>
                         <a:ext uri="{28A0092B-C50C-407E-A947-70E740481C1C}">
                           <a14:useLocalDpi xmlns:a14="http://schemas.microsoft.com/office/drawing/2010/main" val="0"/>
@@ -30531,10 +30625,10 @@
         </w:rPr>
         <w:t xml:space="preserve">: </w:t>
       </w:r>
-      <w:hyperlink r:id="rId13" w:history="1">
+      <w:hyperlink r:id="rId12" w:history="1">
         <w:r>
           <w:rPr>
-            <w:rStyle w:val="Hyperlink"/>
+            <w:rStyle w:val="Link"/>
             <w:lang w:val="it-IT" w:eastAsia="de-AT"/>
           </w:rPr>
           <w:t>http://developer.android.com/</w:t>
@@ -31160,7 +31254,7 @@
           <w:rStyle w:val="blob-code-inner"/>
         </w:rPr>
       </w:pPr>
-      <w:hyperlink r:id="rId14" w:anchor="Artefakte" w:history="1">
+      <w:hyperlink r:id="rId13" w:anchor="Artefakte" w:history="1">
         <w:r>
           <w:rPr>
             <w:rStyle w:val="blob-code-inner"/>
@@ -31189,7 +31283,7 @@
           <w:szCs w:val="24"/>
         </w:rPr>
       </w:pPr>
-      <w:hyperlink r:id="rId15" w:anchor="Product_Backlog" w:history="1">
+      <w:hyperlink r:id="rId14" w:anchor="Product_Backlog" w:history="1">
         <w:proofErr w:type="spellStart"/>
         <w:r>
           <w:rPr>
@@ -31731,7 +31825,7 @@
           <w:szCs w:val="24"/>
         </w:rPr>
       </w:pPr>
-      <w:hyperlink r:id="rId16" w:anchor="Sprint_Backlog" w:history="1">
+      <w:hyperlink r:id="rId15" w:anchor="Sprint_Backlog" w:history="1">
         <w:r>
           <w:rPr>
             <w:rStyle w:val="blob-code-inner"/>
@@ -31853,7 +31947,7 @@
           <w:b/>
         </w:rPr>
       </w:pPr>
-      <w:hyperlink r:id="rId17" w:anchor="Product_Increment" w:history="1">
+      <w:hyperlink r:id="rId16" w:anchor="Product_Increment" w:history="1">
         <w:proofErr w:type="spellStart"/>
         <w:r>
           <w:rPr>
@@ -31967,7 +32061,7 @@
           <w:rStyle w:val="blob-code-inner"/>
         </w:rPr>
       </w:pPr>
-      <w:hyperlink r:id="rId18" w:anchor="Aktivit.C3.A4ten" w:history="1">
+      <w:hyperlink r:id="rId17" w:anchor="Aktivit.C3.A4ten" w:history="1">
         <w:r>
           <w:rPr>
             <w:rStyle w:val="blob-code-inner"/>
@@ -31996,7 +32090,7 @@
           <w:szCs w:val="24"/>
         </w:rPr>
       </w:pPr>
-      <w:hyperlink r:id="rId19" w:anchor="Sprint_Planning" w:history="1">
+      <w:hyperlink r:id="rId18" w:anchor="Sprint_Planning" w:history="1">
         <w:r>
           <w:rPr>
             <w:rStyle w:val="blob-code-inner"/>
@@ -32313,7 +32407,7 @@
           <w:szCs w:val="24"/>
         </w:rPr>
       </w:pPr>
-      <w:hyperlink r:id="rId20" w:anchor="Daily_Scrum" w:history="1">
+      <w:hyperlink r:id="rId19" w:anchor="Daily_Scrum" w:history="1">
         <w:r>
           <w:rPr>
             <w:rStyle w:val="blob-code-inner"/>
@@ -32608,7 +32702,7 @@
           <w:szCs w:val="24"/>
         </w:rPr>
       </w:pPr>
-      <w:hyperlink r:id="rId21" w:anchor="Sprint_Review" w:history="1">
+      <w:hyperlink r:id="rId20" w:anchor="Sprint_Review" w:history="1">
         <w:r>
           <w:rPr>
             <w:rStyle w:val="blob-code-inner"/>
@@ -32756,7 +32850,7 @@
           <w:lang w:val="en-US"/>
         </w:rPr>
       </w:pPr>
-      <w:hyperlink r:id="rId22" w:anchor="Sprint_Retrospektive" w:history="1">
+      <w:hyperlink r:id="rId21" w:anchor="Sprint_Retrospektive" w:history="1">
         <w:r>
           <w:rPr>
             <w:rStyle w:val="blob-code-inner"/>
@@ -32923,7 +33017,7 @@
           <w:lang w:val="en-US"/>
         </w:rPr>
       </w:pPr>
-      <w:hyperlink r:id="rId23" w:anchor="Product_Backlog_Refinement" w:history="1">
+      <w:hyperlink r:id="rId22" w:anchor="Product_Backlog_Refinement" w:history="1">
         <w:r>
           <w:rPr>
             <w:rStyle w:val="blob-code-inner"/>
@@ -33439,7 +33533,7 @@
 </file>
 
 <file path=word/numbering.xml><?xml version="1.0" encoding="utf-8"?>
-<w:numbering xmlns:wpc="http://schemas.microsoft.com/office/word/2010/wordprocessingCanvas" xmlns:mc="http://schemas.openxmlformats.org/markup-compatibility/2006" xmlns:o="urn:schemas-microsoft-com:office:office" xmlns:r="http://schemas.openxmlformats.org/officeDocument/2006/relationships" xmlns:m="http://schemas.openxmlformats.org/officeDocument/2006/math" xmlns:v="urn:schemas-microsoft-com:vml" xmlns:wp14="http://schemas.microsoft.com/office/word/2010/wordprocessingDrawing" xmlns:wp="http://schemas.openxmlformats.org/drawingml/2006/wordprocessingDrawing" xmlns:w10="urn:schemas-microsoft-com:office:word" xmlns:w="http://schemas.openxmlformats.org/wordprocessingml/2006/main" xmlns:w14="http://schemas.microsoft.com/office/word/2010/wordml" xmlns:wpg="http://schemas.microsoft.com/office/word/2010/wordprocessingGroup" xmlns:wpi="http://schemas.microsoft.com/office/word/2010/wordprocessingInk" xmlns:wne="http://schemas.microsoft.com/office/word/2006/wordml" xmlns:wps="http://schemas.microsoft.com/office/word/2010/wordprocessingShape" mc:Ignorable="w14 wp14">
+<w:numbering xmlns:wpc="http://schemas.microsoft.com/office/word/2010/wordprocessingCanvas" xmlns:mo="http://schemas.microsoft.com/office/mac/office/2008/main" xmlns:mc="http://schemas.openxmlformats.org/markup-compatibility/2006" xmlns:mv="urn:schemas-microsoft-com:mac:vml" xmlns:o="urn:schemas-microsoft-com:office:office" xmlns:r="http://schemas.openxmlformats.org/officeDocument/2006/relationships" xmlns:m="http://schemas.openxmlformats.org/officeDocument/2006/math" xmlns:v="urn:schemas-microsoft-com:vml" xmlns:wp14="http://schemas.microsoft.com/office/word/2010/wordprocessingDrawing" xmlns:wp="http://schemas.openxmlformats.org/drawingml/2006/wordprocessingDrawing" xmlns:w10="urn:schemas-microsoft-com:office:word" xmlns:w="http://schemas.openxmlformats.org/wordprocessingml/2006/main" xmlns:w14="http://schemas.microsoft.com/office/word/2010/wordml" xmlns:w15="http://schemas.microsoft.com/office/word/2012/wordml" xmlns:wpg="http://schemas.microsoft.com/office/word/2010/wordprocessingGroup" xmlns:wpi="http://schemas.microsoft.com/office/word/2010/wordprocessingInk" xmlns:wne="http://schemas.microsoft.com/office/word/2006/wordml" xmlns:wps="http://schemas.microsoft.com/office/word/2010/wordprocessingShape" mc:Ignorable="w14 w15 wp14">
   <w:abstractNum w:abstractNumId="0">
     <w:nsid w:val="0FAC70ED"/>
     <w:multiLevelType w:val="hybridMultilevel"/>
@@ -34560,7 +34654,7 @@
 </file>
 
 <file path=word/styles.xml><?xml version="1.0" encoding="utf-8"?>
-<w:styles xmlns:mc="http://schemas.openxmlformats.org/markup-compatibility/2006" xmlns:r="http://schemas.openxmlformats.org/officeDocument/2006/relationships" xmlns:w="http://schemas.openxmlformats.org/wordprocessingml/2006/main" xmlns:w14="http://schemas.microsoft.com/office/word/2010/wordml" mc:Ignorable="w14">
+<w:styles xmlns:mc="http://schemas.openxmlformats.org/markup-compatibility/2006" xmlns:r="http://schemas.openxmlformats.org/officeDocument/2006/relationships" xmlns:w="http://schemas.openxmlformats.org/wordprocessingml/2006/main" xmlns:w14="http://schemas.microsoft.com/office/word/2010/wordml" xmlns:w15="http://schemas.microsoft.com/office/word/2012/wordml" mc:Ignorable="w14 w15">
   <w:docDefaults>
     <w:rPrDefault>
       <w:rPr>
@@ -34576,144 +34670,387 @@
       </w:pPr>
     </w:pPrDefault>
   </w:docDefaults>
-  <w:latentStyles w:defLockedState="0" w:defUIPriority="99" w:defSemiHidden="1" w:defUnhideWhenUsed="1" w:defQFormat="0" w:count="267">
-    <w:lsdException w:name="Normal" w:semiHidden="0" w:uiPriority="0" w:unhideWhenUsed="0" w:qFormat="1"/>
-    <w:lsdException w:name="heading 1" w:semiHidden="0" w:uiPriority="9" w:unhideWhenUsed="0" w:qFormat="1"/>
-    <w:lsdException w:name="heading 2" w:uiPriority="9" w:qFormat="1"/>
-    <w:lsdException w:name="heading 3" w:uiPriority="9" w:qFormat="1"/>
-    <w:lsdException w:name="heading 4" w:uiPriority="9" w:qFormat="1"/>
-    <w:lsdException w:name="heading 5" w:uiPriority="9" w:qFormat="1"/>
-    <w:lsdException w:name="heading 6" w:uiPriority="9" w:qFormat="1"/>
-    <w:lsdException w:name="heading 7" w:uiPriority="9" w:qFormat="1"/>
-    <w:lsdException w:name="heading 8" w:uiPriority="9" w:qFormat="1"/>
-    <w:lsdException w:name="heading 9" w:uiPriority="9" w:qFormat="1"/>
-    <w:lsdException w:name="toc 1" w:uiPriority="39"/>
-    <w:lsdException w:name="toc 2" w:uiPriority="39"/>
-    <w:lsdException w:name="toc 3" w:uiPriority="39"/>
-    <w:lsdException w:name="toc 4" w:uiPriority="39"/>
-    <w:lsdException w:name="toc 5" w:uiPriority="39"/>
-    <w:lsdException w:name="toc 6" w:uiPriority="39"/>
-    <w:lsdException w:name="toc 7" w:uiPriority="39"/>
-    <w:lsdException w:name="toc 8" w:uiPriority="39"/>
-    <w:lsdException w:name="toc 9" w:uiPriority="39"/>
-    <w:lsdException w:name="caption" w:uiPriority="35" w:qFormat="1"/>
-    <w:lsdException w:name="Title" w:semiHidden="0" w:uiPriority="10" w:unhideWhenUsed="0" w:qFormat="1"/>
-    <w:lsdException w:name="Default Paragraph Font" w:uiPriority="1"/>
-    <w:lsdException w:name="Subtitle" w:semiHidden="0" w:uiPriority="11" w:unhideWhenUsed="0" w:qFormat="1"/>
-    <w:lsdException w:name="Strong" w:semiHidden="0" w:uiPriority="22" w:unhideWhenUsed="0" w:qFormat="1"/>
-    <w:lsdException w:name="Emphasis" w:semiHidden="0" w:uiPriority="20" w:unhideWhenUsed="0" w:qFormat="1"/>
-    <w:lsdException w:name="Table Grid" w:semiHidden="0" w:uiPriority="59" w:unhideWhenUsed="0"/>
-    <w:lsdException w:name="Placeholder Text" w:unhideWhenUsed="0"/>
-    <w:lsdException w:name="No Spacing" w:semiHidden="0" w:uiPriority="1" w:unhideWhenUsed="0" w:qFormat="1"/>
-    <w:lsdException w:name="Light Shading" w:semiHidden="0" w:uiPriority="60" w:unhideWhenUsed="0"/>
-    <w:lsdException w:name="Light List" w:semiHidden="0" w:uiPriority="61" w:unhideWhenUsed="0"/>
-    <w:lsdException w:name="Light Grid" w:semiHidden="0" w:uiPriority="62" w:unhideWhenUsed="0"/>
-    <w:lsdException w:name="Medium Shading 1" w:semiHidden="0" w:uiPriority="63" w:unhideWhenUsed="0"/>
-    <w:lsdException w:name="Medium Shading 2" w:semiHidden="0" w:uiPriority="64" w:unhideWhenUsed="0"/>
-    <w:lsdException w:name="Medium List 1" w:semiHidden="0" w:uiPriority="65" w:unhideWhenUsed="0"/>
-    <w:lsdException w:name="Medium List 2" w:semiHidden="0" w:uiPriority="66" w:unhideWhenUsed="0"/>
-    <w:lsdException w:name="Medium Grid 1" w:semiHidden="0" w:uiPriority="67" w:unhideWhenUsed="0"/>
-    <w:lsdException w:name="Medium Grid 2" w:semiHidden="0" w:uiPriority="68" w:unhideWhenUsed="0"/>
-    <w:lsdException w:name="Medium Grid 3" w:semiHidden="0" w:uiPriority="69" w:unhideWhenUsed="0"/>
-    <w:lsdException w:name="Dark List" w:semiHidden="0" w:uiPriority="70" w:unhideWhenUsed="0"/>
-    <w:lsdException w:name="Colorful Shading" w:semiHidden="0" w:uiPriority="71" w:unhideWhenUsed="0"/>
-    <w:lsdException w:name="Colorful List" w:semiHidden="0" w:uiPriority="72" w:unhideWhenUsed="0"/>
-    <w:lsdException w:name="Colorful Grid" w:semiHidden="0" w:uiPriority="73" w:unhideWhenUsed="0"/>
-    <w:lsdException w:name="Light Shading Accent 1" w:semiHidden="0" w:uiPriority="60" w:unhideWhenUsed="0"/>
-    <w:lsdException w:name="Light List Accent 1" w:semiHidden="0" w:uiPriority="61" w:unhideWhenUsed="0"/>
-    <w:lsdException w:name="Light Grid Accent 1" w:semiHidden="0" w:uiPriority="62" w:unhideWhenUsed="0"/>
-    <w:lsdException w:name="Medium Shading 1 Accent 1" w:semiHidden="0" w:uiPriority="63" w:unhideWhenUsed="0"/>
-    <w:lsdException w:name="Medium Shading 2 Accent 1" w:semiHidden="0" w:uiPriority="64" w:unhideWhenUsed="0"/>
-    <w:lsdException w:name="Medium List 1 Accent 1" w:semiHidden="0" w:uiPriority="65" w:unhideWhenUsed="0"/>
-    <w:lsdException w:name="Revision" w:unhideWhenUsed="0"/>
-    <w:lsdException w:name="List Paragraph" w:semiHidden="0" w:uiPriority="34" w:unhideWhenUsed="0" w:qFormat="1"/>
-    <w:lsdException w:name="Quote" w:semiHidden="0" w:uiPriority="29" w:unhideWhenUsed="0" w:qFormat="1"/>
-    <w:lsdException w:name="Intense Quote" w:semiHidden="0" w:uiPriority="30" w:unhideWhenUsed="0" w:qFormat="1"/>
-    <w:lsdException w:name="Medium List 2 Accent 1" w:semiHidden="0" w:uiPriority="66" w:unhideWhenUsed="0"/>
-    <w:lsdException w:name="Medium Grid 1 Accent 1" w:semiHidden="0" w:uiPriority="67" w:unhideWhenUsed="0"/>
-    <w:lsdException w:name="Medium Grid 2 Accent 1" w:semiHidden="0" w:uiPriority="68" w:unhideWhenUsed="0"/>
-    <w:lsdException w:name="Medium Grid 3 Accent 1" w:semiHidden="0" w:uiPriority="69" w:unhideWhenUsed="0"/>
-    <w:lsdException w:name="Dark List Accent 1" w:semiHidden="0" w:uiPriority="70" w:unhideWhenUsed="0"/>
-    <w:lsdException w:name="Colorful Shading Accent 1" w:semiHidden="0" w:uiPriority="71" w:unhideWhenUsed="0"/>
-    <w:lsdException w:name="Colorful List Accent 1" w:semiHidden="0" w:uiPriority="72" w:unhideWhenUsed="0"/>
-    <w:lsdException w:name="Colorful Grid Accent 1" w:semiHidden="0" w:uiPriority="73" w:unhideWhenUsed="0"/>
-    <w:lsdException w:name="Light Shading Accent 2" w:semiHidden="0" w:uiPriority="60" w:unhideWhenUsed="0"/>
-    <w:lsdException w:name="Light List Accent 2" w:semiHidden="0" w:uiPriority="61" w:unhideWhenUsed="0"/>
-    <w:lsdException w:name="Light Grid Accent 2" w:semiHidden="0" w:uiPriority="62" w:unhideWhenUsed="0"/>
-    <w:lsdException w:name="Medium Shading 1 Accent 2" w:semiHidden="0" w:uiPriority="63" w:unhideWhenUsed="0"/>
-    <w:lsdException w:name="Medium Shading 2 Accent 2" w:semiHidden="0" w:uiPriority="64" w:unhideWhenUsed="0"/>
-    <w:lsdException w:name="Medium List 1 Accent 2" w:semiHidden="0" w:uiPriority="65" w:unhideWhenUsed="0"/>
-    <w:lsdException w:name="Medium List 2 Accent 2" w:semiHidden="0" w:uiPriority="66" w:unhideWhenUsed="0"/>
-    <w:lsdException w:name="Medium Grid 1 Accent 2" w:semiHidden="0" w:uiPriority="67" w:unhideWhenUsed="0"/>
-    <w:lsdException w:name="Medium Grid 2 Accent 2" w:semiHidden="0" w:uiPriority="68" w:unhideWhenUsed="0"/>
-    <w:lsdException w:name="Medium Grid 3 Accent 2" w:semiHidden="0" w:uiPriority="69" w:unhideWhenUsed="0"/>
-    <w:lsdException w:name="Dark List Accent 2" w:semiHidden="0" w:uiPriority="70" w:unhideWhenUsed="0"/>
-    <w:lsdException w:name="Colorful Shading Accent 2" w:semiHidden="0" w:uiPriority="71" w:unhideWhenUsed="0"/>
-    <w:lsdException w:name="Colorful List Accent 2" w:semiHidden="0" w:uiPriority="72" w:unhideWhenUsed="0"/>
-    <w:lsdException w:name="Colorful Grid Accent 2" w:semiHidden="0" w:uiPriority="73" w:unhideWhenUsed="0"/>
-    <w:lsdException w:name="Light Shading Accent 3" w:semiHidden="0" w:uiPriority="60" w:unhideWhenUsed="0"/>
-    <w:lsdException w:name="Light List Accent 3" w:semiHidden="0" w:uiPriority="61" w:unhideWhenUsed="0"/>
-    <w:lsdException w:name="Light Grid Accent 3" w:semiHidden="0" w:uiPriority="62" w:unhideWhenUsed="0"/>
-    <w:lsdException w:name="Medium Shading 1 Accent 3" w:semiHidden="0" w:uiPriority="63" w:unhideWhenUsed="0"/>
-    <w:lsdException w:name="Medium Shading 2 Accent 3" w:semiHidden="0" w:uiPriority="64" w:unhideWhenUsed="0"/>
-    <w:lsdException w:name="Medium List 1 Accent 3" w:semiHidden="0" w:uiPriority="65" w:unhideWhenUsed="0"/>
-    <w:lsdException w:name="Medium List 2 Accent 3" w:semiHidden="0" w:uiPriority="66" w:unhideWhenUsed="0"/>
-    <w:lsdException w:name="Medium Grid 1 Accent 3" w:semiHidden="0" w:uiPriority="67" w:unhideWhenUsed="0"/>
-    <w:lsdException w:name="Medium Grid 2 Accent 3" w:semiHidden="0" w:uiPriority="68" w:unhideWhenUsed="0"/>
-    <w:lsdException w:name="Medium Grid 3 Accent 3" w:semiHidden="0" w:uiPriority="69" w:unhideWhenUsed="0"/>
-    <w:lsdException w:name="Dark List Accent 3" w:semiHidden="0" w:uiPriority="70" w:unhideWhenUsed="0"/>
-    <w:lsdException w:name="Colorful Shading Accent 3" w:semiHidden="0" w:uiPriority="71" w:unhideWhenUsed="0"/>
-    <w:lsdException w:name="Colorful List Accent 3" w:semiHidden="0" w:uiPriority="72" w:unhideWhenUsed="0"/>
-    <w:lsdException w:name="Colorful Grid Accent 3" w:semiHidden="0" w:uiPriority="73" w:unhideWhenUsed="0"/>
-    <w:lsdException w:name="Light Shading Accent 4" w:semiHidden="0" w:uiPriority="60" w:unhideWhenUsed="0"/>
-    <w:lsdException w:name="Light List Accent 4" w:semiHidden="0" w:uiPriority="61" w:unhideWhenUsed="0"/>
-    <w:lsdException w:name="Light Grid Accent 4" w:semiHidden="0" w:uiPriority="62" w:unhideWhenUsed="0"/>
-    <w:lsdException w:name="Medium Shading 1 Accent 4" w:semiHidden="0" w:uiPriority="63" w:unhideWhenUsed="0"/>
-    <w:lsdException w:name="Medium Shading 2 Accent 4" w:semiHidden="0" w:uiPriority="64" w:unhideWhenUsed="0"/>
-    <w:lsdException w:name="Medium List 1 Accent 4" w:semiHidden="0" w:uiPriority="65" w:unhideWhenUsed="0"/>
-    <w:lsdException w:name="Medium List 2 Accent 4" w:semiHidden="0" w:uiPriority="66" w:unhideWhenUsed="0"/>
-    <w:lsdException w:name="Medium Grid 1 Accent 4" w:semiHidden="0" w:uiPriority="67" w:unhideWhenUsed="0"/>
-    <w:lsdException w:name="Medium Grid 2 Accent 4" w:semiHidden="0" w:uiPriority="68" w:unhideWhenUsed="0"/>
-    <w:lsdException w:name="Medium Grid 3 Accent 4" w:semiHidden="0" w:uiPriority="69" w:unhideWhenUsed="0"/>
-    <w:lsdException w:name="Dark List Accent 4" w:semiHidden="0" w:uiPriority="70" w:unhideWhenUsed="0"/>
-    <w:lsdException w:name="Colorful Shading Accent 4" w:semiHidden="0" w:uiPriority="71" w:unhideWhenUsed="0"/>
-    <w:lsdException w:name="Colorful List Accent 4" w:semiHidden="0" w:uiPriority="72" w:unhideWhenUsed="0"/>
-    <w:lsdException w:name="Colorful Grid Accent 4" w:semiHidden="0" w:uiPriority="73" w:unhideWhenUsed="0"/>
-    <w:lsdException w:name="Light Shading Accent 5" w:semiHidden="0" w:uiPriority="60" w:unhideWhenUsed="0"/>
-    <w:lsdException w:name="Light List Accent 5" w:semiHidden="0" w:uiPriority="61" w:unhideWhenUsed="0"/>
-    <w:lsdException w:name="Light Grid Accent 5" w:semiHidden="0" w:uiPriority="62" w:unhideWhenUsed="0"/>
-    <w:lsdException w:name="Medium Shading 1 Accent 5" w:semiHidden="0" w:uiPriority="63" w:unhideWhenUsed="0"/>
-    <w:lsdException w:name="Medium Shading 2 Accent 5" w:semiHidden="0" w:uiPriority="64" w:unhideWhenUsed="0"/>
-    <w:lsdException w:name="Medium List 1 Accent 5" w:semiHidden="0" w:uiPriority="65" w:unhideWhenUsed="0"/>
-    <w:lsdException w:name="Medium List 2 Accent 5" w:semiHidden="0" w:uiPriority="66" w:unhideWhenUsed="0"/>
-    <w:lsdException w:name="Medium Grid 1 Accent 5" w:semiHidden="0" w:uiPriority="67" w:unhideWhenUsed="0"/>
-    <w:lsdException w:name="Medium Grid 2 Accent 5" w:semiHidden="0" w:uiPriority="68" w:unhideWhenUsed="0"/>
-    <w:lsdException w:name="Medium Grid 3 Accent 5" w:semiHidden="0" w:uiPriority="69" w:unhideWhenUsed="0"/>
-    <w:lsdException w:name="Dark List Accent 5" w:semiHidden="0" w:uiPriority="70" w:unhideWhenUsed="0"/>
-    <w:lsdException w:name="Colorful Shading Accent 5" w:semiHidden="0" w:uiPriority="71" w:unhideWhenUsed="0"/>
-    <w:lsdException w:name="Colorful List Accent 5" w:semiHidden="0" w:uiPriority="72" w:unhideWhenUsed="0"/>
-    <w:lsdException w:name="Colorful Grid Accent 5" w:semiHidden="0" w:uiPriority="73" w:unhideWhenUsed="0"/>
-    <w:lsdException w:name="Light Shading Accent 6" w:semiHidden="0" w:uiPriority="60" w:unhideWhenUsed="0"/>
-    <w:lsdException w:name="Light List Accent 6" w:semiHidden="0" w:uiPriority="61" w:unhideWhenUsed="0"/>
-    <w:lsdException w:name="Light Grid Accent 6" w:semiHidden="0" w:uiPriority="62" w:unhideWhenUsed="0"/>
-    <w:lsdException w:name="Medium Shading 1 Accent 6" w:semiHidden="0" w:uiPriority="63" w:unhideWhenUsed="0"/>
-    <w:lsdException w:name="Medium Shading 2 Accent 6" w:semiHidden="0" w:uiPriority="64" w:unhideWhenUsed="0"/>
-    <w:lsdException w:name="Medium List 1 Accent 6" w:semiHidden="0" w:uiPriority="65" w:unhideWhenUsed="0"/>
-    <w:lsdException w:name="Medium List 2 Accent 6" w:semiHidden="0" w:uiPriority="66" w:unhideWhenUsed="0"/>
-    <w:lsdException w:name="Medium Grid 1 Accent 6" w:semiHidden="0" w:uiPriority="67" w:unhideWhenUsed="0"/>
-    <w:lsdException w:name="Medium Grid 2 Accent 6" w:semiHidden="0" w:uiPriority="68" w:unhideWhenUsed="0"/>
-    <w:lsdException w:name="Medium Grid 3 Accent 6" w:semiHidden="0" w:uiPriority="69" w:unhideWhenUsed="0"/>
-    <w:lsdException w:name="Dark List Accent 6" w:semiHidden="0" w:uiPriority="70" w:unhideWhenUsed="0"/>
-    <w:lsdException w:name="Colorful Shading Accent 6" w:semiHidden="0" w:uiPriority="71" w:unhideWhenUsed="0"/>
-    <w:lsdException w:name="Colorful List Accent 6" w:semiHidden="0" w:uiPriority="72" w:unhideWhenUsed="0"/>
-    <w:lsdException w:name="Colorful Grid Accent 6" w:semiHidden="0" w:uiPriority="73" w:unhideWhenUsed="0"/>
-    <w:lsdException w:name="Subtle Emphasis" w:semiHidden="0" w:uiPriority="19" w:unhideWhenUsed="0" w:qFormat="1"/>
-    <w:lsdException w:name="Intense Emphasis" w:semiHidden="0" w:uiPriority="21" w:unhideWhenUsed="0" w:qFormat="1"/>
-    <w:lsdException w:name="Subtle Reference" w:semiHidden="0" w:uiPriority="31" w:unhideWhenUsed="0" w:qFormat="1"/>
-    <w:lsdException w:name="Intense Reference" w:semiHidden="0" w:uiPriority="32" w:unhideWhenUsed="0" w:qFormat="1"/>
-    <w:lsdException w:name="Book Title" w:semiHidden="0" w:uiPriority="33" w:unhideWhenUsed="0" w:qFormat="1"/>
-    <w:lsdException w:name="Bibliography" w:uiPriority="37"/>
-    <w:lsdException w:name="TOC Heading" w:uiPriority="39" w:qFormat="1"/>
+  <w:latentStyles w:defLockedState="0" w:defUIPriority="99" w:defSemiHidden="0" w:defUnhideWhenUsed="0" w:defQFormat="0" w:count="380">
+    <w:lsdException w:name="Normal" w:uiPriority="0" w:qFormat="1"/>
+    <w:lsdException w:name="heading 1" w:uiPriority="9" w:qFormat="1"/>
+    <w:lsdException w:name="heading 2" w:semiHidden="1" w:uiPriority="9" w:unhideWhenUsed="1" w:qFormat="1"/>
+    <w:lsdException w:name="heading 3" w:semiHidden="1" w:uiPriority="9" w:unhideWhenUsed="1" w:qFormat="1"/>
+    <w:lsdException w:name="heading 4" w:semiHidden="1" w:uiPriority="9" w:unhideWhenUsed="1" w:qFormat="1"/>
+    <w:lsdException w:name="heading 5" w:semiHidden="1" w:uiPriority="9" w:unhideWhenUsed="1" w:qFormat="1"/>
+    <w:lsdException w:name="heading 6" w:semiHidden="1" w:uiPriority="9" w:unhideWhenUsed="1" w:qFormat="1"/>
+    <w:lsdException w:name="heading 7" w:semiHidden="1" w:uiPriority="9" w:unhideWhenUsed="1" w:qFormat="1"/>
+    <w:lsdException w:name="heading 8" w:semiHidden="1" w:uiPriority="9" w:unhideWhenUsed="1" w:qFormat="1"/>
+    <w:lsdException w:name="heading 9" w:semiHidden="1" w:uiPriority="9" w:unhideWhenUsed="1" w:qFormat="1"/>
+    <w:lsdException w:name="index 1" w:semiHidden="1" w:unhideWhenUsed="1"/>
+    <w:lsdException w:name="index 2" w:semiHidden="1" w:unhideWhenUsed="1"/>
+    <w:lsdException w:name="index 3" w:semiHidden="1" w:unhideWhenUsed="1"/>
+    <w:lsdException w:name="index 4" w:semiHidden="1" w:unhideWhenUsed="1"/>
+    <w:lsdException w:name="index 5" w:semiHidden="1" w:unhideWhenUsed="1"/>
+    <w:lsdException w:name="index 6" w:semiHidden="1" w:unhideWhenUsed="1"/>
+    <w:lsdException w:name="index 7" w:semiHidden="1" w:unhideWhenUsed="1"/>
+    <w:lsdException w:name="index 8" w:semiHidden="1" w:unhideWhenUsed="1"/>
+    <w:lsdException w:name="index 9" w:semiHidden="1" w:unhideWhenUsed="1"/>
+    <w:lsdException w:name="toc 1" w:semiHidden="1" w:uiPriority="39" w:unhideWhenUsed="1"/>
+    <w:lsdException w:name="toc 2" w:semiHidden="1" w:uiPriority="39" w:unhideWhenUsed="1"/>
+    <w:lsdException w:name="toc 3" w:semiHidden="1" w:uiPriority="39" w:unhideWhenUsed="1"/>
+    <w:lsdException w:name="toc 4" w:semiHidden="1" w:uiPriority="39" w:unhideWhenUsed="1"/>
+    <w:lsdException w:name="toc 5" w:semiHidden="1" w:uiPriority="39" w:unhideWhenUsed="1"/>
+    <w:lsdException w:name="toc 6" w:semiHidden="1" w:uiPriority="39" w:unhideWhenUsed="1"/>
+    <w:lsdException w:name="toc 7" w:semiHidden="1" w:uiPriority="39" w:unhideWhenUsed="1"/>
+    <w:lsdException w:name="toc 8" w:semiHidden="1" w:uiPriority="39" w:unhideWhenUsed="1"/>
+    <w:lsdException w:name="toc 9" w:semiHidden="1" w:uiPriority="39" w:unhideWhenUsed="1"/>
+    <w:lsdException w:name="Normal Indent" w:semiHidden="1" w:unhideWhenUsed="1"/>
+    <w:lsdException w:name="footnote text" w:semiHidden="1" w:unhideWhenUsed="1"/>
+    <w:lsdException w:name="annotation text" w:semiHidden="1" w:unhideWhenUsed="1"/>
+    <w:lsdException w:name="header" w:semiHidden="1" w:unhideWhenUsed="1"/>
+    <w:lsdException w:name="footer" w:semiHidden="1" w:unhideWhenUsed="1"/>
+    <w:lsdException w:name="index heading" w:semiHidden="1" w:unhideWhenUsed="1"/>
+    <w:lsdException w:name="caption" w:semiHidden="1" w:uiPriority="35" w:unhideWhenUsed="1" w:qFormat="1"/>
+    <w:lsdException w:name="table of figures" w:semiHidden="1" w:unhideWhenUsed="1"/>
+    <w:lsdException w:name="envelope address" w:semiHidden="1" w:unhideWhenUsed="1"/>
+    <w:lsdException w:name="envelope return" w:semiHidden="1" w:unhideWhenUsed="1"/>
+    <w:lsdException w:name="footnote reference" w:semiHidden="1" w:unhideWhenUsed="1"/>
+    <w:lsdException w:name="annotation reference" w:semiHidden="1" w:unhideWhenUsed="1"/>
+    <w:lsdException w:name="line number" w:semiHidden="1" w:unhideWhenUsed="1"/>
+    <w:lsdException w:name="page number" w:semiHidden="1" w:unhideWhenUsed="1"/>
+    <w:lsdException w:name="endnote reference" w:semiHidden="1" w:unhideWhenUsed="1"/>
+    <w:lsdException w:name="endnote text" w:semiHidden="1" w:unhideWhenUsed="1"/>
+    <w:lsdException w:name="table of authorities" w:semiHidden="1" w:unhideWhenUsed="1"/>
+    <w:lsdException w:name="macro" w:semiHidden="1" w:unhideWhenUsed="1"/>
+    <w:lsdException w:name="toa heading" w:semiHidden="1" w:unhideWhenUsed="1"/>
+    <w:lsdException w:name="List" w:semiHidden="1" w:unhideWhenUsed="1"/>
+    <w:lsdException w:name="List Bullet" w:semiHidden="1" w:unhideWhenUsed="1"/>
+    <w:lsdException w:name="List Number" w:semiHidden="1" w:unhideWhenUsed="1"/>
+    <w:lsdException w:name="List 2" w:semiHidden="1" w:unhideWhenUsed="1"/>
+    <w:lsdException w:name="List 3" w:semiHidden="1" w:unhideWhenUsed="1"/>
+    <w:lsdException w:name="List 4" w:semiHidden="1" w:unhideWhenUsed="1"/>
+    <w:lsdException w:name="List 5" w:semiHidden="1" w:unhideWhenUsed="1"/>
+    <w:lsdException w:name="List Bullet 2" w:semiHidden="1" w:unhideWhenUsed="1"/>
+    <w:lsdException w:name="List Bullet 3" w:semiHidden="1" w:unhideWhenUsed="1"/>
+    <w:lsdException w:name="List Bullet 4" w:semiHidden="1" w:unhideWhenUsed="1"/>
+    <w:lsdException w:name="List Bullet 5" w:semiHidden="1" w:unhideWhenUsed="1"/>
+    <w:lsdException w:name="List Number 2" w:semiHidden="1" w:unhideWhenUsed="1"/>
+    <w:lsdException w:name="List Number 3" w:semiHidden="1" w:unhideWhenUsed="1"/>
+    <w:lsdException w:name="List Number 4" w:semiHidden="1" w:unhideWhenUsed="1"/>
+    <w:lsdException w:name="List Number 5" w:semiHidden="1" w:unhideWhenUsed="1"/>
+    <w:lsdException w:name="Title" w:uiPriority="10" w:qFormat="1"/>
+    <w:lsdException w:name="Closing" w:semiHidden="1" w:unhideWhenUsed="1"/>
+    <w:lsdException w:name="Signature" w:semiHidden="1" w:unhideWhenUsed="1"/>
+    <w:lsdException w:name="Default Paragraph Font" w:semiHidden="1" w:uiPriority="1" w:unhideWhenUsed="1"/>
+    <w:lsdException w:name="Body Text" w:semiHidden="1" w:unhideWhenUsed="1"/>
+    <w:lsdException w:name="Body Text Indent" w:semiHidden="1" w:unhideWhenUsed="1"/>
+    <w:lsdException w:name="List Continue" w:semiHidden="1" w:unhideWhenUsed="1"/>
+    <w:lsdException w:name="List Continue 2" w:semiHidden="1" w:unhideWhenUsed="1"/>
+    <w:lsdException w:name="List Continue 3" w:semiHidden="1" w:unhideWhenUsed="1"/>
+    <w:lsdException w:name="List Continue 4" w:semiHidden="1" w:unhideWhenUsed="1"/>
+    <w:lsdException w:name="List Continue 5" w:semiHidden="1" w:unhideWhenUsed="1"/>
+    <w:lsdException w:name="Message Header" w:semiHidden="1" w:unhideWhenUsed="1"/>
+    <w:lsdException w:name="Subtitle" w:uiPriority="11" w:qFormat="1"/>
+    <w:lsdException w:name="Salutation" w:semiHidden="1" w:unhideWhenUsed="1"/>
+    <w:lsdException w:name="Date" w:semiHidden="1" w:unhideWhenUsed="1"/>
+    <w:lsdException w:name="Body Text First Indent" w:semiHidden="1" w:unhideWhenUsed="1"/>
+    <w:lsdException w:name="Body Text First Indent 2" w:semiHidden="1" w:unhideWhenUsed="1"/>
+    <w:lsdException w:name="Note Heading" w:semiHidden="1" w:unhideWhenUsed="1"/>
+    <w:lsdException w:name="Body Text 2" w:semiHidden="1" w:unhideWhenUsed="1"/>
+    <w:lsdException w:name="Body Text 3" w:semiHidden="1" w:unhideWhenUsed="1"/>
+    <w:lsdException w:name="Body Text Indent 2" w:semiHidden="1" w:unhideWhenUsed="1"/>
+    <w:lsdException w:name="Body Text Indent 3" w:semiHidden="1" w:unhideWhenUsed="1"/>
+    <w:lsdException w:name="Block Text" w:semiHidden="1" w:unhideWhenUsed="1"/>
+    <w:lsdException w:name="Hyperlink" w:semiHidden="1" w:unhideWhenUsed="1"/>
+    <w:lsdException w:name="FollowedHyperlink" w:semiHidden="1" w:unhideWhenUsed="1"/>
+    <w:lsdException w:name="Strong" w:uiPriority="22" w:qFormat="1"/>
+    <w:lsdException w:name="Emphasis" w:uiPriority="20" w:qFormat="1"/>
+    <w:lsdException w:name="Document Map" w:semiHidden="1" w:unhideWhenUsed="1"/>
+    <w:lsdException w:name="Plain Text" w:semiHidden="1" w:unhideWhenUsed="1"/>
+    <w:lsdException w:name="E-mail Signature" w:semiHidden="1" w:unhideWhenUsed="1"/>
+    <w:lsdException w:name="HTML Top of Form" w:semiHidden="1" w:unhideWhenUsed="1"/>
+    <w:lsdException w:name="HTML Bottom of Form" w:semiHidden="1" w:unhideWhenUsed="1"/>
+    <w:lsdException w:name="Normal (Web)" w:semiHidden="1" w:unhideWhenUsed="1"/>
+    <w:lsdException w:name="HTML Acronym" w:semiHidden="1" w:unhideWhenUsed="1"/>
+    <w:lsdException w:name="HTML Address" w:semiHidden="1" w:unhideWhenUsed="1"/>
+    <w:lsdException w:name="HTML Cite" w:semiHidden="1" w:unhideWhenUsed="1"/>
+    <w:lsdException w:name="HTML Code" w:semiHidden="1" w:unhideWhenUsed="1"/>
+    <w:lsdException w:name="HTML Definition" w:semiHidden="1" w:unhideWhenUsed="1"/>
+    <w:lsdException w:name="HTML Keyboard" w:semiHidden="1" w:unhideWhenUsed="1"/>
+    <w:lsdException w:name="HTML Preformatted" w:semiHidden="1" w:unhideWhenUsed="1"/>
+    <w:lsdException w:name="HTML Sample" w:semiHidden="1" w:unhideWhenUsed="1"/>
+    <w:lsdException w:name="HTML Typewriter" w:semiHidden="1" w:unhideWhenUsed="1"/>
+    <w:lsdException w:name="HTML Variable" w:semiHidden="1" w:unhideWhenUsed="1"/>
+    <w:lsdException w:name="Normal Table" w:semiHidden="1" w:unhideWhenUsed="1"/>
+    <w:lsdException w:name="annotation subject" w:semiHidden="1" w:unhideWhenUsed="1"/>
+    <w:lsdException w:name="No List" w:semiHidden="1" w:unhideWhenUsed="1"/>
+    <w:lsdException w:name="Outline List 1" w:semiHidden="1" w:unhideWhenUsed="1"/>
+    <w:lsdException w:name="Outline List 2" w:semiHidden="1" w:unhideWhenUsed="1"/>
+    <w:lsdException w:name="Outline List 3" w:semiHidden="1" w:unhideWhenUsed="1"/>
+    <w:lsdException w:name="Table Simple 1" w:semiHidden="1" w:unhideWhenUsed="1"/>
+    <w:lsdException w:name="Table Simple 2" w:semiHidden="1" w:unhideWhenUsed="1"/>
+    <w:lsdException w:name="Table Simple 3" w:semiHidden="1" w:unhideWhenUsed="1"/>
+    <w:lsdException w:name="Table Classic 1" w:semiHidden="1" w:unhideWhenUsed="1"/>
+    <w:lsdException w:name="Table Classic 2" w:semiHidden="1" w:unhideWhenUsed="1"/>
+    <w:lsdException w:name="Table Classic 3" w:semiHidden="1" w:unhideWhenUsed="1"/>
+    <w:lsdException w:name="Table Classic 4" w:semiHidden="1" w:unhideWhenUsed="1"/>
+    <w:lsdException w:name="Table Colorful 1" w:semiHidden="1" w:unhideWhenUsed="1"/>
+    <w:lsdException w:name="Table Colorful 2" w:semiHidden="1" w:unhideWhenUsed="1"/>
+    <w:lsdException w:name="Table Colorful 3" w:semiHidden="1" w:unhideWhenUsed="1"/>
+    <w:lsdException w:name="Table Columns 1" w:semiHidden="1" w:unhideWhenUsed="1"/>
+    <w:lsdException w:name="Table Columns 2" w:semiHidden="1" w:unhideWhenUsed="1"/>
+    <w:lsdException w:name="Table Columns 3" w:semiHidden="1" w:unhideWhenUsed="1"/>
+    <w:lsdException w:name="Table Columns 4" w:semiHidden="1" w:unhideWhenUsed="1"/>
+    <w:lsdException w:name="Table Columns 5" w:semiHidden="1" w:unhideWhenUsed="1"/>
+    <w:lsdException w:name="Table Grid 1" w:semiHidden="1" w:unhideWhenUsed="1"/>
+    <w:lsdException w:name="Table Grid 2" w:semiHidden="1" w:unhideWhenUsed="1"/>
+    <w:lsdException w:name="Table Grid 3" w:semiHidden="1" w:unhideWhenUsed="1"/>
+    <w:lsdException w:name="Table Grid 4" w:semiHidden="1" w:unhideWhenUsed="1"/>
+    <w:lsdException w:name="Table Grid 5" w:semiHidden="1" w:unhideWhenUsed="1"/>
+    <w:lsdException w:name="Table Grid 6" w:semiHidden="1" w:unhideWhenUsed="1"/>
+    <w:lsdException w:name="Table Grid 7" w:semiHidden="1" w:unhideWhenUsed="1"/>
+    <w:lsdException w:name="Table Grid 8" w:semiHidden="1" w:unhideWhenUsed="1"/>
+    <w:lsdException w:name="Table List 1" w:semiHidden="1" w:unhideWhenUsed="1"/>
+    <w:lsdException w:name="Table List 2" w:semiHidden="1" w:unhideWhenUsed="1"/>
+    <w:lsdException w:name="Table List 3" w:semiHidden="1" w:unhideWhenUsed="1"/>
+    <w:lsdException w:name="Table List 4" w:semiHidden="1" w:unhideWhenUsed="1"/>
+    <w:lsdException w:name="Table List 5" w:semiHidden="1" w:unhideWhenUsed="1"/>
+    <w:lsdException w:name="Table List 6" w:semiHidden="1" w:unhideWhenUsed="1"/>
+    <w:lsdException w:name="Table List 7" w:semiHidden="1" w:unhideWhenUsed="1"/>
+    <w:lsdException w:name="Table List 8" w:semiHidden="1" w:unhideWhenUsed="1"/>
+    <w:lsdException w:name="Table 3D effects 1" w:semiHidden="1" w:unhideWhenUsed="1"/>
+    <w:lsdException w:name="Table 3D effects 2" w:semiHidden="1" w:unhideWhenUsed="1"/>
+    <w:lsdException w:name="Table 3D effects 3" w:semiHidden="1" w:unhideWhenUsed="1"/>
+    <w:lsdException w:name="Table Contemporary" w:semiHidden="1" w:unhideWhenUsed="1"/>
+    <w:lsdException w:name="Table Elegant" w:semiHidden="1" w:unhideWhenUsed="1"/>
+    <w:lsdException w:name="Table Professional" w:semiHidden="1" w:unhideWhenUsed="1"/>
+    <w:lsdException w:name="Table Subtle 1" w:semiHidden="1" w:unhideWhenUsed="1"/>
+    <w:lsdException w:name="Table Subtle 2" w:semiHidden="1" w:unhideWhenUsed="1"/>
+    <w:lsdException w:name="Table Web 1" w:semiHidden="1" w:unhideWhenUsed="1"/>
+    <w:lsdException w:name="Table Web 2" w:semiHidden="1" w:unhideWhenUsed="1"/>
+    <w:lsdException w:name="Table Web 3" w:semiHidden="1" w:unhideWhenUsed="1"/>
+    <w:lsdException w:name="Balloon Text" w:semiHidden="1" w:unhideWhenUsed="1"/>
+    <w:lsdException w:name="Table Grid" w:uiPriority="59"/>
+    <w:lsdException w:name="Table Theme" w:semiHidden="1" w:unhideWhenUsed="1"/>
+    <w:lsdException w:name="Note Level 1" w:semiHidden="1" w:unhideWhenUsed="1"/>
+    <w:lsdException w:name="Note Level 2" w:semiHidden="1" w:unhideWhenUsed="1"/>
+    <w:lsdException w:name="Note Level 3" w:semiHidden="1" w:unhideWhenUsed="1"/>
+    <w:lsdException w:name="Note Level 4" w:semiHidden="1" w:unhideWhenUsed="1"/>
+    <w:lsdException w:name="Note Level 5" w:semiHidden="1" w:unhideWhenUsed="1"/>
+    <w:lsdException w:name="Note Level 6" w:semiHidden="1" w:unhideWhenUsed="1"/>
+    <w:lsdException w:name="Note Level 7" w:semiHidden="1" w:unhideWhenUsed="1"/>
+    <w:lsdException w:name="Note Level 8" w:semiHidden="1" w:unhideWhenUsed="1"/>
+    <w:lsdException w:name="Note Level 9" w:semiHidden="1" w:unhideWhenUsed="1"/>
+    <w:lsdException w:name="Placeholder Text" w:semiHidden="1"/>
+    <w:lsdException w:name="No Spacing" w:uiPriority="1" w:qFormat="1"/>
+    <w:lsdException w:name="Light Shading" w:uiPriority="60"/>
+    <w:lsdException w:name="Light List" w:uiPriority="61"/>
+    <w:lsdException w:name="Light Grid" w:uiPriority="62"/>
+    <w:lsdException w:name="Medium Shading 1" w:uiPriority="63"/>
+    <w:lsdException w:name="Medium Shading 2" w:uiPriority="64"/>
+    <w:lsdException w:name="Medium List 1" w:uiPriority="65"/>
+    <w:lsdException w:name="Medium List 2" w:uiPriority="66"/>
+    <w:lsdException w:name="Medium Grid 1" w:uiPriority="67"/>
+    <w:lsdException w:name="Medium Grid 2" w:uiPriority="68"/>
+    <w:lsdException w:name="Medium Grid 3" w:uiPriority="69"/>
+    <w:lsdException w:name="Dark List" w:uiPriority="70"/>
+    <w:lsdException w:name="Colorful Shading" w:uiPriority="71"/>
+    <w:lsdException w:name="Colorful List" w:uiPriority="72"/>
+    <w:lsdException w:name="Colorful Grid" w:uiPriority="73"/>
+    <w:lsdException w:name="Light Shading Accent 1" w:uiPriority="60"/>
+    <w:lsdException w:name="Light List Accent 1" w:uiPriority="61"/>
+    <w:lsdException w:name="Light Grid Accent 1" w:uiPriority="62"/>
+    <w:lsdException w:name="Medium Shading 1 Accent 1" w:uiPriority="63"/>
+    <w:lsdException w:name="Medium Shading 2 Accent 1" w:uiPriority="64"/>
+    <w:lsdException w:name="Medium List 1 Accent 1" w:uiPriority="65"/>
+    <w:lsdException w:name="Revision" w:semiHidden="1"/>
+    <w:lsdException w:name="List Paragraph" w:uiPriority="34" w:qFormat="1"/>
+    <w:lsdException w:name="Quote" w:uiPriority="29" w:qFormat="1"/>
+    <w:lsdException w:name="Intense Quote" w:uiPriority="30" w:qFormat="1"/>
+    <w:lsdException w:name="Medium List 2 Accent 1" w:uiPriority="66"/>
+    <w:lsdException w:name="Medium Grid 1 Accent 1" w:uiPriority="67"/>
+    <w:lsdException w:name="Medium Grid 2 Accent 1" w:uiPriority="68"/>
+    <w:lsdException w:name="Medium Grid 3 Accent 1" w:uiPriority="69"/>
+    <w:lsdException w:name="Dark List Accent 1" w:uiPriority="70"/>
+    <w:lsdException w:name="Colorful Shading Accent 1" w:uiPriority="71"/>
+    <w:lsdException w:name="Colorful List Accent 1" w:uiPriority="72"/>
+    <w:lsdException w:name="Colorful Grid Accent 1" w:uiPriority="73"/>
+    <w:lsdException w:name="Light Shading Accent 2" w:uiPriority="60"/>
+    <w:lsdException w:name="Light List Accent 2" w:uiPriority="61"/>
+    <w:lsdException w:name="Light Grid Accent 2" w:uiPriority="62"/>
+    <w:lsdException w:name="Medium Shading 1 Accent 2" w:uiPriority="63"/>
+    <w:lsdException w:name="Medium Shading 2 Accent 2" w:uiPriority="64"/>
+    <w:lsdException w:name="Medium List 1 Accent 2" w:uiPriority="65"/>
+    <w:lsdException w:name="Medium List 2 Accent 2" w:uiPriority="66"/>
+    <w:lsdException w:name="Medium Grid 1 Accent 2" w:uiPriority="67"/>
+    <w:lsdException w:name="Medium Grid 2 Accent 2" w:uiPriority="68"/>
+    <w:lsdException w:name="Medium Grid 3 Accent 2" w:uiPriority="69"/>
+    <w:lsdException w:name="Dark List Accent 2" w:uiPriority="70"/>
+    <w:lsdException w:name="Colorful Shading Accent 2" w:uiPriority="71"/>
+    <w:lsdException w:name="Colorful List Accent 2" w:uiPriority="72"/>
+    <w:lsdException w:name="Colorful Grid Accent 2" w:uiPriority="73"/>
+    <w:lsdException w:name="Light Shading Accent 3" w:uiPriority="60"/>
+    <w:lsdException w:name="Light List Accent 3" w:uiPriority="61"/>
+    <w:lsdException w:name="Light Grid Accent 3" w:uiPriority="62"/>
+    <w:lsdException w:name="Medium Shading 1 Accent 3" w:uiPriority="63"/>
+    <w:lsdException w:name="Medium Shading 2 Accent 3" w:uiPriority="64"/>
+    <w:lsdException w:name="Medium List 1 Accent 3" w:uiPriority="65"/>
+    <w:lsdException w:name="Medium List 2 Accent 3" w:uiPriority="66"/>
+    <w:lsdException w:name="Medium Grid 1 Accent 3" w:uiPriority="67"/>
+    <w:lsdException w:name="Medium Grid 2 Accent 3" w:uiPriority="68"/>
+    <w:lsdException w:name="Medium Grid 3 Accent 3" w:uiPriority="69"/>
+    <w:lsdException w:name="Dark List Accent 3" w:uiPriority="70"/>
+    <w:lsdException w:name="Colorful Shading Accent 3" w:uiPriority="71"/>
+    <w:lsdException w:name="Colorful List Accent 3" w:uiPriority="72"/>
+    <w:lsdException w:name="Colorful Grid Accent 3" w:uiPriority="73"/>
+    <w:lsdException w:name="Light Shading Accent 4" w:uiPriority="60"/>
+    <w:lsdException w:name="Light List Accent 4" w:uiPriority="61"/>
+    <w:lsdException w:name="Light Grid Accent 4" w:uiPriority="62"/>
+    <w:lsdException w:name="Medium Shading 1 Accent 4" w:uiPriority="63"/>
+    <w:lsdException w:name="Medium Shading 2 Accent 4" w:uiPriority="64"/>
+    <w:lsdException w:name="Medium List 1 Accent 4" w:uiPriority="65"/>
+    <w:lsdException w:name="Medium List 2 Accent 4" w:uiPriority="66"/>
+    <w:lsdException w:name="Medium Grid 1 Accent 4" w:uiPriority="67"/>
+    <w:lsdException w:name="Medium Grid 2 Accent 4" w:uiPriority="68"/>
+    <w:lsdException w:name="Medium Grid 3 Accent 4" w:uiPriority="69"/>
+    <w:lsdException w:name="Dark List Accent 4" w:uiPriority="70"/>
+    <w:lsdException w:name="Colorful Shading Accent 4" w:uiPriority="71"/>
+    <w:lsdException w:name="Colorful List Accent 4" w:uiPriority="72"/>
+    <w:lsdException w:name="Colorful Grid Accent 4" w:uiPriority="73"/>
+    <w:lsdException w:name="Light Shading Accent 5" w:uiPriority="60"/>
+    <w:lsdException w:name="Light List Accent 5" w:uiPriority="61"/>
+    <w:lsdException w:name="Light Grid Accent 5" w:uiPriority="62"/>
+    <w:lsdException w:name="Medium Shading 1 Accent 5" w:uiPriority="63"/>
+    <w:lsdException w:name="Medium Shading 2 Accent 5" w:uiPriority="64"/>
+    <w:lsdException w:name="Medium List 1 Accent 5" w:uiPriority="65"/>
+    <w:lsdException w:name="Medium List 2 Accent 5" w:uiPriority="66"/>
+    <w:lsdException w:name="Medium Grid 1 Accent 5" w:uiPriority="67"/>
+    <w:lsdException w:name="Medium Grid 2 Accent 5" w:uiPriority="68"/>
+    <w:lsdException w:name="Medium Grid 3 Accent 5" w:uiPriority="69"/>
+    <w:lsdException w:name="Dark List Accent 5" w:uiPriority="70"/>
+    <w:lsdException w:name="Colorful Shading Accent 5" w:uiPriority="71"/>
+    <w:lsdException w:name="Colorful List Accent 5" w:uiPriority="72"/>
+    <w:lsdException w:name="Colorful Grid Accent 5" w:uiPriority="73"/>
+    <w:lsdException w:name="Light Shading Accent 6" w:uiPriority="60"/>
+    <w:lsdException w:name="Light List Accent 6" w:uiPriority="61"/>
+    <w:lsdException w:name="Light Grid Accent 6" w:uiPriority="62"/>
+    <w:lsdException w:name="Medium Shading 1 Accent 6" w:uiPriority="63"/>
+    <w:lsdException w:name="Medium Shading 2 Accent 6" w:uiPriority="64"/>
+    <w:lsdException w:name="Medium List 1 Accent 6" w:uiPriority="65"/>
+    <w:lsdException w:name="Medium List 2 Accent 6" w:uiPriority="66"/>
+    <w:lsdException w:name="Medium Grid 1 Accent 6" w:uiPriority="67"/>
+    <w:lsdException w:name="Medium Grid 2 Accent 6" w:uiPriority="68"/>
+    <w:lsdException w:name="Medium Grid 3 Accent 6" w:uiPriority="69"/>
+    <w:lsdException w:name="Dark List Accent 6" w:uiPriority="70"/>
+    <w:lsdException w:name="Colorful Shading Accent 6" w:uiPriority="71"/>
+    <w:lsdException w:name="Colorful List Accent 6" w:uiPriority="72"/>
+    <w:lsdException w:name="Colorful Grid Accent 6" w:uiPriority="73"/>
+    <w:lsdException w:name="Subtle Emphasis" w:uiPriority="19" w:qFormat="1"/>
+    <w:lsdException w:name="Intense Emphasis" w:uiPriority="21" w:qFormat="1"/>
+    <w:lsdException w:name="Subtle Reference" w:uiPriority="31" w:qFormat="1"/>
+    <w:lsdException w:name="Intense Reference" w:uiPriority="32" w:qFormat="1"/>
+    <w:lsdException w:name="Book Title" w:uiPriority="33" w:qFormat="1"/>
+    <w:lsdException w:name="Bibliography" w:semiHidden="1" w:uiPriority="37" w:unhideWhenUsed="1"/>
+    <w:lsdException w:name="TOC Heading" w:semiHidden="1" w:uiPriority="39" w:unhideWhenUsed="1" w:qFormat="1"/>
+    <w:lsdException w:name="Plain Table 1" w:uiPriority="41"/>
+    <w:lsdException w:name="Plain Table 2" w:uiPriority="42"/>
+    <w:lsdException w:name="Plain Table 3" w:uiPriority="43"/>
+    <w:lsdException w:name="Plain Table 4" w:uiPriority="44"/>
+    <w:lsdException w:name="Plain Table 5" w:uiPriority="45"/>
+    <w:lsdException w:name="Grid Table Light" w:uiPriority="40"/>
+    <w:lsdException w:name="Grid Table 1 Light" w:uiPriority="46"/>
+    <w:lsdException w:name="Grid Table 2" w:uiPriority="47"/>
+    <w:lsdException w:name="Grid Table 3" w:uiPriority="48"/>
+    <w:lsdException w:name="Grid Table 4" w:uiPriority="49"/>
+    <w:lsdException w:name="Grid Table 5 Dark" w:uiPriority="50"/>
+    <w:lsdException w:name="Grid Table 6 Colorful" w:uiPriority="51"/>
+    <w:lsdException w:name="Grid Table 7 Colorful" w:uiPriority="52"/>
+    <w:lsdException w:name="Grid Table 1 Light Accent 1" w:uiPriority="46"/>
+    <w:lsdException w:name="Grid Table 2 Accent 1" w:uiPriority="47"/>
+    <w:lsdException w:name="Grid Table 3 Accent 1" w:uiPriority="48"/>
+    <w:lsdException w:name="Grid Table 4 Accent 1" w:uiPriority="49"/>
+    <w:lsdException w:name="Grid Table 5 Dark Accent 1" w:uiPriority="50"/>
+    <w:lsdException w:name="Grid Table 6 Colorful Accent 1" w:uiPriority="51"/>
+    <w:lsdException w:name="Grid Table 7 Colorful Accent 1" w:uiPriority="52"/>
+    <w:lsdException w:name="Grid Table 1 Light Accent 2" w:uiPriority="46"/>
+    <w:lsdException w:name="Grid Table 2 Accent 2" w:uiPriority="47"/>
+    <w:lsdException w:name="Grid Table 3 Accent 2" w:uiPriority="48"/>
+    <w:lsdException w:name="Grid Table 4 Accent 2" w:uiPriority="49"/>
+    <w:lsdException w:name="Grid Table 5 Dark Accent 2" w:uiPriority="50"/>
+    <w:lsdException w:name="Grid Table 6 Colorful Accent 2" w:uiPriority="51"/>
+    <w:lsdException w:name="Grid Table 7 Colorful Accent 2" w:uiPriority="52"/>
+    <w:lsdException w:name="Grid Table 1 Light Accent 3" w:uiPriority="46"/>
+    <w:lsdException w:name="Grid Table 2 Accent 3" w:uiPriority="47"/>
+    <w:lsdException w:name="Grid Table 3 Accent 3" w:uiPriority="48"/>
+    <w:lsdException w:name="Grid Table 4 Accent 3" w:uiPriority="49"/>
+    <w:lsdException w:name="Grid Table 5 Dark Accent 3" w:uiPriority="50"/>
+    <w:lsdException w:name="Grid Table 6 Colorful Accent 3" w:uiPriority="51"/>
+    <w:lsdException w:name="Grid Table 7 Colorful Accent 3" w:uiPriority="52"/>
+    <w:lsdException w:name="Grid Table 1 Light Accent 4" w:uiPriority="46"/>
+    <w:lsdException w:name="Grid Table 2 Accent 4" w:uiPriority="47"/>
+    <w:lsdException w:name="Grid Table 3 Accent 4" w:uiPriority="48"/>
+    <w:lsdException w:name="Grid Table 4 Accent 4" w:uiPriority="49"/>
+    <w:lsdException w:name="Grid Table 5 Dark Accent 4" w:uiPriority="50"/>
+    <w:lsdException w:name="Grid Table 6 Colorful Accent 4" w:uiPriority="51"/>
+    <w:lsdException w:name="Grid Table 7 Colorful Accent 4" w:uiPriority="52"/>
+    <w:lsdException w:name="Grid Table 1 Light Accent 5" w:uiPriority="46"/>
+    <w:lsdException w:name="Grid Table 2 Accent 5" w:uiPriority="47"/>
+    <w:lsdException w:name="Grid Table 3 Accent 5" w:uiPriority="48"/>
+    <w:lsdException w:name="Grid Table 4 Accent 5" w:uiPriority="49"/>
+    <w:lsdException w:name="Grid Table 5 Dark Accent 5" w:uiPriority="50"/>
+    <w:lsdException w:name="Grid Table 6 Colorful Accent 5" w:uiPriority="51"/>
+    <w:lsdException w:name="Grid Table 7 Colorful Accent 5" w:uiPriority="52"/>
+    <w:lsdException w:name="Grid Table 1 Light Accent 6" w:uiPriority="46"/>
+    <w:lsdException w:name="Grid Table 2 Accent 6" w:uiPriority="47"/>
+    <w:lsdException w:name="Grid Table 3 Accent 6" w:uiPriority="48"/>
+    <w:lsdException w:name="Grid Table 4 Accent 6" w:uiPriority="49"/>
+    <w:lsdException w:name="Grid Table 5 Dark Accent 6" w:uiPriority="50"/>
+    <w:lsdException w:name="Grid Table 6 Colorful Accent 6" w:uiPriority="51"/>
+    <w:lsdException w:name="Grid Table 7 Colorful Accent 6" w:uiPriority="52"/>
+    <w:lsdException w:name="List Table 1 Light" w:uiPriority="46"/>
+    <w:lsdException w:name="List Table 2" w:uiPriority="47"/>
+    <w:lsdException w:name="List Table 3" w:uiPriority="48"/>
+    <w:lsdException w:name="List Table 4" w:uiPriority="49"/>
+    <w:lsdException w:name="List Table 5 Dark" w:uiPriority="50"/>
+    <w:lsdException w:name="List Table 6 Colorful" w:uiPriority="51"/>
+    <w:lsdException w:name="List Table 7 Colorful" w:uiPriority="52"/>
+    <w:lsdException w:name="List Table 1 Light Accent 1" w:uiPriority="46"/>
+    <w:lsdException w:name="List Table 2 Accent 1" w:uiPriority="47"/>
+    <w:lsdException w:name="List Table 3 Accent 1" w:uiPriority="48"/>
+    <w:lsdException w:name="List Table 4 Accent 1" w:uiPriority="49"/>
+    <w:lsdException w:name="List Table 5 Dark Accent 1" w:uiPriority="50"/>
+    <w:lsdException w:name="List Table 6 Colorful Accent 1" w:uiPriority="51"/>
+    <w:lsdException w:name="List Table 7 Colorful Accent 1" w:uiPriority="52"/>
+    <w:lsdException w:name="List Table 1 Light Accent 2" w:uiPriority="46"/>
+    <w:lsdException w:name="List Table 2 Accent 2" w:uiPriority="47"/>
+    <w:lsdException w:name="List Table 3 Accent 2" w:uiPriority="48"/>
+    <w:lsdException w:name="List Table 4 Accent 2" w:uiPriority="49"/>
+    <w:lsdException w:name="List Table 5 Dark Accent 2" w:uiPriority="50"/>
+    <w:lsdException w:name="List Table 6 Colorful Accent 2" w:uiPriority="51"/>
+    <w:lsdException w:name="List Table 7 Colorful Accent 2" w:uiPriority="52"/>
+    <w:lsdException w:name="List Table 1 Light Accent 3" w:uiPriority="46"/>
+    <w:lsdException w:name="List Table 2 Accent 3" w:uiPriority="47"/>
+    <w:lsdException w:name="List Table 3 Accent 3" w:uiPriority="48"/>
+    <w:lsdException w:name="List Table 4 Accent 3" w:uiPriority="49"/>
+    <w:lsdException w:name="List Table 5 Dark Accent 3" w:uiPriority="50"/>
+    <w:lsdException w:name="List Table 6 Colorful Accent 3" w:uiPriority="51"/>
+    <w:lsdException w:name="List Table 7 Colorful Accent 3" w:uiPriority="52"/>
+    <w:lsdException w:name="List Table 1 Light Accent 4" w:uiPriority="46"/>
+    <w:lsdException w:name="List Table 2 Accent 4" w:uiPriority="47"/>
+    <w:lsdException w:name="List Table 3 Accent 4" w:uiPriority="48"/>
+    <w:lsdException w:name="List Table 4 Accent 4" w:uiPriority="49"/>
+    <w:lsdException w:name="List Table 5 Dark Accent 4" w:uiPriority="50"/>
+    <w:lsdException w:name="List Table 6 Colorful Accent 4" w:uiPriority="51"/>
+    <w:lsdException w:name="List Table 7 Colorful Accent 4" w:uiPriority="52"/>
+    <w:lsdException w:name="List Table 1 Light Accent 5" w:uiPriority="46"/>
+    <w:lsdException w:name="List Table 2 Accent 5" w:uiPriority="47"/>
+    <w:lsdException w:name="List Table 3 Accent 5" w:uiPriority="48"/>
+    <w:lsdException w:name="List Table 4 Accent 5" w:uiPriority="49"/>
+    <w:lsdException w:name="List Table 5 Dark Accent 5" w:uiPriority="50"/>
+    <w:lsdException w:name="List Table 6 Colorful Accent 5" w:uiPriority="51"/>
+    <w:lsdException w:name="List Table 7 Colorful Accent 5" w:uiPriority="52"/>
+    <w:lsdException w:name="List Table 1 Light Accent 6" w:uiPriority="46"/>
+    <w:lsdException w:name="List Table 2 Accent 6" w:uiPriority="47"/>
+    <w:lsdException w:name="List Table 3 Accent 6" w:uiPriority="48"/>
+    <w:lsdException w:name="List Table 4 Accent 6" w:uiPriority="49"/>
+    <w:lsdException w:name="List Table 5 Dark Accent 6" w:uiPriority="50"/>
+    <w:lsdException w:name="List Table 6 Colorful Accent 6" w:uiPriority="51"/>
+    <w:lsdException w:name="List Table 7 Colorful Accent 6" w:uiPriority="52"/>
   </w:latentStyles>
   <w:style w:type="paragraph" w:default="1" w:styleId="Standard">
     <w:name w:val="Normal"/>
@@ -34951,7 +35288,7 @@
     <w:basedOn w:val="Absatz-Standardschriftart"/>
     <w:rsid w:val="00466FAC"/>
   </w:style>
-  <w:style w:type="character" w:styleId="Hyperlink">
+  <w:style w:type="character" w:styleId="Link">
     <w:name w:val="Hyperlink"/>
     <w:basedOn w:val="Absatz-Standardschriftart"/>
     <w:uiPriority w:val="99"/>
@@ -34971,196 +35308,6 @@
     <w:name w:val="tocnumber"/>
     <w:basedOn w:val="Absatz-Standardschriftart"/>
     <w:rsid w:val="00466FAC"/>
-  </w:style>
-</w:styles>
-</file>
-
-<file path=word/stylesWithEffects.xml><?xml version="1.0" encoding="utf-8"?>
-<w:styles xmlns:wpc="http://schemas.microsoft.com/office/word/2010/wordprocessingCanvas" xmlns:mc="http://schemas.openxmlformats.org/markup-compatibility/2006" xmlns:o="urn:schemas-microsoft-com:office:office" xmlns:r="http://schemas.openxmlformats.org/officeDocument/2006/relationships" xmlns:m="http://schemas.openxmlformats.org/officeDocument/2006/math" xmlns:v="urn:schemas-microsoft-com:vml" xmlns:wp14="http://schemas.microsoft.com/office/word/2010/wordprocessingDrawing" xmlns:wp="http://schemas.openxmlformats.org/drawingml/2006/wordprocessingDrawing" xmlns:w10="urn:schemas-microsoft-com:office:word" xmlns:w="http://schemas.openxmlformats.org/wordprocessingml/2006/main" xmlns:w14="http://schemas.microsoft.com/office/word/2010/wordml" xmlns:wpg="http://schemas.microsoft.com/office/word/2010/wordprocessingGroup" xmlns:wpi="http://schemas.microsoft.com/office/word/2010/wordprocessingInk" xmlns:wne="http://schemas.microsoft.com/office/word/2006/wordml" xmlns:wps="http://schemas.microsoft.com/office/word/2010/wordprocessingShape" mc:Ignorable="w14 wp14">
-  <w:docDefaults>
-    <w:rPrDefault>
-      <w:rPr>
-        <w:rFonts w:asciiTheme="minorHAnsi" w:eastAsiaTheme="minorEastAsia" w:hAnsiTheme="minorHAnsi" w:cstheme="minorBidi"/>
-        <w:sz w:val="22"/>
-        <w:szCs w:val="22"/>
-        <w:lang w:val="de-AT" w:eastAsia="de-AT" w:bidi="ar-SA"/>
-      </w:rPr>
-    </w:rPrDefault>
-    <w:pPrDefault>
-      <w:pPr>
-        <w:spacing w:after="200" w:line="276" w:lineRule="auto"/>
-      </w:pPr>
-    </w:pPrDefault>
-  </w:docDefaults>
-  <w:latentStyles w:defLockedState="0" w:defUIPriority="99" w:defSemiHidden="1" w:defUnhideWhenUsed="1" w:defQFormat="0" w:count="267">
-    <w:lsdException w:name="Normal" w:semiHidden="0" w:uiPriority="0" w:unhideWhenUsed="0" w:qFormat="1"/>
-    <w:lsdException w:name="heading 1" w:semiHidden="0" w:uiPriority="9" w:unhideWhenUsed="0" w:qFormat="1"/>
-    <w:lsdException w:name="heading 2" w:uiPriority="9" w:qFormat="1"/>
-    <w:lsdException w:name="heading 3" w:uiPriority="9" w:qFormat="1"/>
-    <w:lsdException w:name="heading 4" w:uiPriority="9" w:qFormat="1"/>
-    <w:lsdException w:name="heading 5" w:uiPriority="9" w:qFormat="1"/>
-    <w:lsdException w:name="heading 6" w:uiPriority="9" w:qFormat="1"/>
-    <w:lsdException w:name="heading 7" w:uiPriority="9" w:qFormat="1"/>
-    <w:lsdException w:name="heading 8" w:uiPriority="9" w:qFormat="1"/>
-    <w:lsdException w:name="heading 9" w:uiPriority="9" w:qFormat="1"/>
-    <w:lsdException w:name="toc 1" w:uiPriority="39"/>
-    <w:lsdException w:name="toc 2" w:uiPriority="39"/>
-    <w:lsdException w:name="toc 3" w:uiPriority="39"/>
-    <w:lsdException w:name="toc 4" w:uiPriority="39"/>
-    <w:lsdException w:name="toc 5" w:uiPriority="39"/>
-    <w:lsdException w:name="toc 6" w:uiPriority="39"/>
-    <w:lsdException w:name="toc 7" w:uiPriority="39"/>
-    <w:lsdException w:name="toc 8" w:uiPriority="39"/>
-    <w:lsdException w:name="toc 9" w:uiPriority="39"/>
-    <w:lsdException w:name="caption" w:uiPriority="35" w:qFormat="1"/>
-    <w:lsdException w:name="Title" w:semiHidden="0" w:uiPriority="10" w:unhideWhenUsed="0" w:qFormat="1"/>
-    <w:lsdException w:name="Default Paragraph Font" w:uiPriority="1"/>
-    <w:lsdException w:name="Subtitle" w:semiHidden="0" w:uiPriority="11" w:unhideWhenUsed="0" w:qFormat="1"/>
-    <w:lsdException w:name="Strong" w:semiHidden="0" w:uiPriority="22" w:unhideWhenUsed="0" w:qFormat="1"/>
-    <w:lsdException w:name="Emphasis" w:semiHidden="0" w:uiPriority="20" w:unhideWhenUsed="0" w:qFormat="1"/>
-    <w:lsdException w:name="Table Grid" w:semiHidden="0" w:uiPriority="59" w:unhideWhenUsed="0"/>
-    <w:lsdException w:name="Placeholder Text" w:unhideWhenUsed="0"/>
-    <w:lsdException w:name="No Spacing" w:semiHidden="0" w:uiPriority="1" w:unhideWhenUsed="0" w:qFormat="1"/>
-    <w:lsdException w:name="Light Shading" w:semiHidden="0" w:uiPriority="60" w:unhideWhenUsed="0"/>
-    <w:lsdException w:name="Light List" w:semiHidden="0" w:uiPriority="61" w:unhideWhenUsed="0"/>
-    <w:lsdException w:name="Light Grid" w:semiHidden="0" w:uiPriority="62" w:unhideWhenUsed="0"/>
-    <w:lsdException w:name="Medium Shading 1" w:semiHidden="0" w:uiPriority="63" w:unhideWhenUsed="0"/>
-    <w:lsdException w:name="Medium Shading 2" w:semiHidden="0" w:uiPriority="64" w:unhideWhenUsed="0"/>
-    <w:lsdException w:name="Medium List 1" w:semiHidden="0" w:uiPriority="65" w:unhideWhenUsed="0"/>
-    <w:lsdException w:name="Medium List 2" w:semiHidden="0" w:uiPriority="66" w:unhideWhenUsed="0"/>
-    <w:lsdException w:name="Medium Grid 1" w:semiHidden="0" w:uiPriority="67" w:unhideWhenUsed="0"/>
-    <w:lsdException w:name="Medium Grid 2" w:semiHidden="0" w:uiPriority="68" w:unhideWhenUsed="0"/>
-    <w:lsdException w:name="Medium Grid 3" w:semiHidden="0" w:uiPriority="69" w:unhideWhenUsed="0"/>
-    <w:lsdException w:name="Dark List" w:semiHidden="0" w:uiPriority="70" w:unhideWhenUsed="0"/>
-    <w:lsdException w:name="Colorful Shading" w:semiHidden="0" w:uiPriority="71" w:unhideWhenUsed="0"/>
-    <w:lsdException w:name="Colorful List" w:semiHidden="0" w:uiPriority="72" w:unhideWhenUsed="0"/>
-    <w:lsdException w:name="Colorful Grid" w:semiHidden="0" w:uiPriority="73" w:unhideWhenUsed="0"/>
-    <w:lsdException w:name="Light Shading Accent 1" w:semiHidden="0" w:uiPriority="60" w:unhideWhenUsed="0"/>
-    <w:lsdException w:name="Light List Accent 1" w:semiHidden="0" w:uiPriority="61" w:unhideWhenUsed="0"/>
-    <w:lsdException w:name="Light Grid Accent 1" w:semiHidden="0" w:uiPriority="62" w:unhideWhenUsed="0"/>
-    <w:lsdException w:name="Medium Shading 1 Accent 1" w:semiHidden="0" w:uiPriority="63" w:unhideWhenUsed="0"/>
-    <w:lsdException w:name="Medium Shading 2 Accent 1" w:semiHidden="0" w:uiPriority="64" w:unhideWhenUsed="0"/>
-    <w:lsdException w:name="Medium List 1 Accent 1" w:semiHidden="0" w:uiPriority="65" w:unhideWhenUsed="0"/>
-    <w:lsdException w:name="Revision" w:unhideWhenUsed="0"/>
-    <w:lsdException w:name="List Paragraph" w:semiHidden="0" w:uiPriority="34" w:unhideWhenUsed="0" w:qFormat="1"/>
-    <w:lsdException w:name="Quote" w:semiHidden="0" w:uiPriority="29" w:unhideWhenUsed="0" w:qFormat="1"/>
-    <w:lsdException w:name="Intense Quote" w:semiHidden="0" w:uiPriority="30" w:unhideWhenUsed="0" w:qFormat="1"/>
-    <w:lsdException w:name="Medium List 2 Accent 1" w:semiHidden="0" w:uiPriority="66" w:unhideWhenUsed="0"/>
-    <w:lsdException w:name="Medium Grid 1 Accent 1" w:semiHidden="0" w:uiPriority="67" w:unhideWhenUsed="0"/>
-    <w:lsdException w:name="Medium Grid 2 Accent 1" w:semiHidden="0" w:uiPriority="68" w:unhideWhenUsed="0"/>
-    <w:lsdException w:name="Medium Grid 3 Accent 1" w:semiHidden="0" w:uiPriority="69" w:unhideWhenUsed="0"/>
-    <w:lsdException w:name="Dark List Accent 1" w:semiHidden="0" w:uiPriority="70" w:unhideWhenUsed="0"/>
-    <w:lsdException w:name="Colorful Shading Accent 1" w:semiHidden="0" w:uiPriority="71" w:unhideWhenUsed="0"/>
-    <w:lsdException w:name="Colorful List Accent 1" w:semiHidden="0" w:uiPriority="72" w:unhideWhenUsed="0"/>
-    <w:lsdException w:name="Colorful Grid Accent 1" w:semiHidden="0" w:uiPriority="73" w:unhideWhenUsed="0"/>
-    <w:lsdException w:name="Light Shading Accent 2" w:semiHidden="0" w:uiPriority="60" w:unhideWhenUsed="0"/>
-    <w:lsdException w:name="Light List Accent 2" w:semiHidden="0" w:uiPriority="61" w:unhideWhenUsed="0"/>
-    <w:lsdException w:name="Light Grid Accent 2" w:semiHidden="0" w:uiPriority="62" w:unhideWhenUsed="0"/>
-    <w:lsdException w:name="Medium Shading 1 Accent 2" w:semiHidden="0" w:uiPriority="63" w:unhideWhenUsed="0"/>
-    <w:lsdException w:name="Medium Shading 2 Accent 2" w:semiHidden="0" w:uiPriority="64" w:unhideWhenUsed="0"/>
-    <w:lsdException w:name="Medium List 1 Accent 2" w:semiHidden="0" w:uiPriority="65" w:unhideWhenUsed="0"/>
-    <w:lsdException w:name="Medium List 2 Accent 2" w:semiHidden="0" w:uiPriority="66" w:unhideWhenUsed="0"/>
-    <w:lsdException w:name="Medium Grid 1 Accent 2" w:semiHidden="0" w:uiPriority="67" w:unhideWhenUsed="0"/>
-    <w:lsdException w:name="Medium Grid 2 Accent 2" w:semiHidden="0" w:uiPriority="68" w:unhideWhenUsed="0"/>
-    <w:lsdException w:name="Medium Grid 3 Accent 2" w:semiHidden="0" w:uiPriority="69" w:unhideWhenUsed="0"/>
-    <w:lsdException w:name="Dark List Accent 2" w:semiHidden="0" w:uiPriority="70" w:unhideWhenUsed="0"/>
-    <w:lsdException w:name="Colorful Shading Accent 2" w:semiHidden="0" w:uiPriority="71" w:unhideWhenUsed="0"/>
-    <w:lsdException w:name="Colorful List Accent 2" w:semiHidden="0" w:uiPriority="72" w:unhideWhenUsed="0"/>
-    <w:lsdException w:name="Colorful Grid Accent 2" w:semiHidden="0" w:uiPriority="73" w:unhideWhenUsed="0"/>
-    <w:lsdException w:name="Light Shading Accent 3" w:semiHidden="0" w:uiPriority="60" w:unhideWhenUsed="0"/>
-    <w:lsdException w:name="Light List Accent 3" w:semiHidden="0" w:uiPriority="61" w:unhideWhenUsed="0"/>
-    <w:lsdException w:name="Light Grid Accent 3" w:semiHidden="0" w:uiPriority="62" w:unhideWhenUsed="0"/>
-    <w:lsdException w:name="Medium Shading 1 Accent 3" w:semiHidden="0" w:uiPriority="63" w:unhideWhenUsed="0"/>
-    <w:lsdException w:name="Medium Shading 2 Accent 3" w:semiHidden="0" w:uiPriority="64" w:unhideWhenUsed="0"/>
-    <w:lsdException w:name="Medium List 1 Accent 3" w:semiHidden="0" w:uiPriority="65" w:unhideWhenUsed="0"/>
-    <w:lsdException w:name="Medium List 2 Accent 3" w:semiHidden="0" w:uiPriority="66" w:unhideWhenUsed="0"/>
-    <w:lsdException w:name="Medium Grid 1 Accent 3" w:semiHidden="0" w:uiPriority="67" w:unhideWhenUsed="0"/>
-    <w:lsdException w:name="Medium Grid 2 Accent 3" w:semiHidden="0" w:uiPriority="68" w:unhideWhenUsed="0"/>
-    <w:lsdException w:name="Medium Grid 3 Accent 3" w:semiHidden="0" w:uiPriority="69" w:unhideWhenUsed="0"/>
-    <w:lsdException w:name="Dark List Accent 3" w:semiHidden="0" w:uiPriority="70" w:unhideWhenUsed="0"/>
-    <w:lsdException w:name="Colorful Shading Accent 3" w:semiHidden="0" w:uiPriority="71" w:unhideWhenUsed="0"/>
-    <w:lsdException w:name="Colorful List Accent 3" w:semiHidden="0" w:uiPriority="72" w:unhideWhenUsed="0"/>
-    <w:lsdException w:name="Colorful Grid Accent 3" w:semiHidden="0" w:uiPriority="73" w:unhideWhenUsed="0"/>
-    <w:lsdException w:name="Light Shading Accent 4" w:semiHidden="0" w:uiPriority="60" w:unhideWhenUsed="0"/>
-    <w:lsdException w:name="Light List Accent 4" w:semiHidden="0" w:uiPriority="61" w:unhideWhenUsed="0"/>
-    <w:lsdException w:name="Light Grid Accent 4" w:semiHidden="0" w:uiPriority="62" w:unhideWhenUsed="0"/>
-    <w:lsdException w:name="Medium Shading 1 Accent 4" w:semiHidden="0" w:uiPriority="63" w:unhideWhenUsed="0"/>
-    <w:lsdException w:name="Medium Shading 2 Accent 4" w:semiHidden="0" w:uiPriority="64" w:unhideWhenUsed="0"/>
-    <w:lsdException w:name="Medium List 1 Accent 4" w:semiHidden="0" w:uiPriority="65" w:unhideWhenUsed="0"/>
-    <w:lsdException w:name="Medium List 2 Accent 4" w:semiHidden="0" w:uiPriority="66" w:unhideWhenUsed="0"/>
-    <w:lsdException w:name="Medium Grid 1 Accent 4" w:semiHidden="0" w:uiPriority="67" w:unhideWhenUsed="0"/>
-    <w:lsdException w:name="Medium Grid 2 Accent 4" w:semiHidden="0" w:uiPriority="68" w:unhideWhenUsed="0"/>
-    <w:lsdException w:name="Medium Grid 3 Accent 4" w:semiHidden="0" w:uiPriority="69" w:unhideWhenUsed="0"/>
-    <w:lsdException w:name="Dark List Accent 4" w:semiHidden="0" w:uiPriority="70" w:unhideWhenUsed="0"/>
-    <w:lsdException w:name="Colorful Shading Accent 4" w:semiHidden="0" w:uiPriority="71" w:unhideWhenUsed="0"/>
-    <w:lsdException w:name="Colorful List Accent 4" w:semiHidden="0" w:uiPriority="72" w:unhideWhenUsed="0"/>
-    <w:lsdException w:name="Colorful Grid Accent 4" w:semiHidden="0" w:uiPriority="73" w:unhideWhenUsed="0"/>
-    <w:lsdException w:name="Light Shading Accent 5" w:semiHidden="0" w:uiPriority="60" w:unhideWhenUsed="0"/>
-    <w:lsdException w:name="Light List Accent 5" w:semiHidden="0" w:uiPriority="61" w:unhideWhenUsed="0"/>
-    <w:lsdException w:name="Light Grid Accent 5" w:semiHidden="0" w:uiPriority="62" w:unhideWhenUsed="0"/>
-    <w:lsdException w:name="Medium Shading 1 Accent 5" w:semiHidden="0" w:uiPriority="63" w:unhideWhenUsed="0"/>
-    <w:lsdException w:name="Medium Shading 2 Accent 5" w:semiHidden="0" w:uiPriority="64" w:unhideWhenUsed="0"/>
-    <w:lsdException w:name="Medium List 1 Accent 5" w:semiHidden="0" w:uiPriority="65" w:unhideWhenUsed="0"/>
-    <w:lsdException w:name="Medium List 2 Accent 5" w:semiHidden="0" w:uiPriority="66" w:unhideWhenUsed="0"/>
-    <w:lsdException w:name="Medium Grid 1 Accent 5" w:semiHidden="0" w:uiPriority="67" w:unhideWhenUsed="0"/>
-    <w:lsdException w:name="Medium Grid 2 Accent 5" w:semiHidden="0" w:uiPriority="68" w:unhideWhenUsed="0"/>
-    <w:lsdException w:name="Medium Grid 3 Accent 5" w:semiHidden="0" w:uiPriority="69" w:unhideWhenUsed="0"/>
-    <w:lsdException w:name="Dark List Accent 5" w:semiHidden="0" w:uiPriority="70" w:unhideWhenUsed="0"/>
-    <w:lsdException w:name="Colorful Shading Accent 5" w:semiHidden="0" w:uiPriority="71" w:unhideWhenUsed="0"/>
-    <w:lsdException w:name="Colorful List Accent 5" w:semiHidden="0" w:uiPriority="72" w:unhideWhenUsed="0"/>
-    <w:lsdException w:name="Colorful Grid Accent 5" w:semiHidden="0" w:uiPriority="73" w:unhideWhenUsed="0"/>
-    <w:lsdException w:name="Light Shading Accent 6" w:semiHidden="0" w:uiPriority="60" w:unhideWhenUsed="0"/>
-    <w:lsdException w:name="Light List Accent 6" w:semiHidden="0" w:uiPriority="61" w:unhideWhenUsed="0"/>
-    <w:lsdException w:name="Light Grid Accent 6" w:semiHidden="0" w:uiPriority="62" w:unhideWhenUsed="0"/>
-    <w:lsdException w:name="Medium Shading 1 Accent 6" w:semiHidden="0" w:uiPriority="63" w:unhideWhenUsed="0"/>
-    <w:lsdException w:name="Medium Shading 2 Accent 6" w:semiHidden="0" w:uiPriority="64" w:unhideWhenUsed="0"/>
-    <w:lsdException w:name="Medium List 1 Accent 6" w:semiHidden="0" w:uiPriority="65" w:unhideWhenUsed="0"/>
-    <w:lsdException w:name="Medium List 2 Accent 6" w:semiHidden="0" w:uiPriority="66" w:unhideWhenUsed="0"/>
-    <w:lsdException w:name="Medium Grid 1 Accent 6" w:semiHidden="0" w:uiPriority="67" w:unhideWhenUsed="0"/>
-    <w:lsdException w:name="Medium Grid 2 Accent 6" w:semiHidden="0" w:uiPriority="68" w:unhideWhenUsed="0"/>
-    <w:lsdException w:name="Medium Grid 3 Accent 6" w:semiHidden="0" w:uiPriority="69" w:unhideWhenUsed="0"/>
-    <w:lsdException w:name="Dark List Accent 6" w:semiHidden="0" w:uiPriority="70" w:unhideWhenUsed="0"/>
-    <w:lsdException w:name="Colorful Shading Accent 6" w:semiHidden="0" w:uiPriority="71" w:unhideWhenUsed="0"/>
-    <w:lsdException w:name="Colorful List Accent 6" w:semiHidden="0" w:uiPriority="72" w:unhideWhenUsed="0"/>
-    <w:lsdException w:name="Colorful Grid Accent 6" w:semiHidden="0" w:uiPriority="73" w:unhideWhenUsed="0"/>
-    <w:lsdException w:name="Subtle Emphasis" w:semiHidden="0" w:uiPriority="19" w:unhideWhenUsed="0" w:qFormat="1"/>
-    <w:lsdException w:name="Intense Emphasis" w:semiHidden="0" w:uiPriority="21" w:unhideWhenUsed="0" w:qFormat="1"/>
-    <w:lsdException w:name="Subtle Reference" w:semiHidden="0" w:uiPriority="31" w:unhideWhenUsed="0" w:qFormat="1"/>
-    <w:lsdException w:name="Intense Reference" w:semiHidden="0" w:uiPriority="32" w:unhideWhenUsed="0" w:qFormat="1"/>
-    <w:lsdException w:name="Book Title" w:semiHidden="0" w:uiPriority="33" w:unhideWhenUsed="0" w:qFormat="1"/>
-    <w:lsdException w:name="Bibliography" w:uiPriority="37"/>
-    <w:lsdException w:name="TOC Heading" w:uiPriority="39" w:qFormat="1"/>
-  </w:latentStyles>
-  <w:style w:type="paragraph" w:default="1" w:styleId="Standard">
-    <w:name w:val="Normal"/>
-    <w:qFormat/>
-  </w:style>
-  <w:style w:type="character" w:default="1" w:styleId="Absatz-Standardschriftart">
-    <w:name w:val="Default Paragraph Font"/>
-    <w:uiPriority w:val="1"/>
-    <w:semiHidden/>
-    <w:unhideWhenUsed/>
-  </w:style>
-  <w:style w:type="table" w:default="1" w:styleId="NormaleTabelle">
-    <w:name w:val="Normal Table"/>
-    <w:uiPriority w:val="99"/>
-    <w:semiHidden/>
-    <w:unhideWhenUsed/>
-    <w:tblPr>
-      <w:tblInd w:w="0" w:type="dxa"/>
-      <w:tblCellMar>
-        <w:top w:w="0" w:type="dxa"/>
-        <w:left w:w="108" w:type="dxa"/>
-        <w:bottom w:w="0" w:type="dxa"/>
-        <w:right w:w="108" w:type="dxa"/>
-      </w:tblCellMar>
-    </w:tblPr>
-  </w:style>
-  <w:style w:type="numbering" w:default="1" w:styleId="KeineListe">
-    <w:name w:val="No List"/>
-    <w:uiPriority w:val="99"/>
-    <w:semiHidden/>
-    <w:unhideWhenUsed/>
   </w:style>
 </w:styles>
 </file>
@@ -35471,7 +35618,7 @@
 </file>
 
 <file path=customXml/itemProps1.xml><?xml version="1.0" encoding="utf-8"?>
-<ds:datastoreItem xmlns:ds="http://schemas.openxmlformats.org/officeDocument/2006/customXml" ds:itemID="{5EDC3B82-DAB9-49EA-B42C-05CE70737545}">
+<ds:datastoreItem xmlns:ds="http://schemas.openxmlformats.org/officeDocument/2006/customXml" ds:itemID="{E0AF0B81-A1D7-E844-93EC-1FB204D8EF47}">
   <ds:schemaRefs>
     <ds:schemaRef ds:uri="http://schemas.openxmlformats.org/officeDocument/2006/bibliography"/>
   </ds:schemaRefs>

</xml_diff>